<commit_message>
Modified the introduction of the draft literature review
</commit_message>
<xml_diff>
--- a/LiteratureReview/POLS6330_2020_Spring_Townes_LiteratureReview_Draft_v00.docx
+++ b/LiteratureReview/POLS6330_2020_Spring_Townes_LiteratureReview_Draft_v00.docx
@@ -12,8 +12,6 @@
           <w:szCs w:val="24"/>
         </w:rPr>
       </w:pPr>
-      <w:bookmarkStart w:id="0" w:name="_GoBack"/>
-      <w:bookmarkEnd w:id="0"/>
     </w:p>
     <w:p>
       <w:pPr>
@@ -672,62 +670,28 @@
     <w:p>
       <w:pPr>
         <w:spacing w:after="0" w:line="480" w:lineRule="auto"/>
-        <w:rPr>
-          <w:rFonts w:ascii="Times New Roman" w:hAnsi="Times New Roman" w:cs="Times New Roman"/>
-          <w:sz w:val="24"/>
-          <w:szCs w:val="24"/>
-        </w:rPr>
-      </w:pPr>
-      <w:r>
-        <w:rPr>
-          <w:rFonts w:ascii="Times New Roman" w:hAnsi="Times New Roman" w:cs="Times New Roman"/>
-          <w:sz w:val="24"/>
-          <w:szCs w:val="24"/>
-        </w:rPr>
-        <w:tab/>
-      </w:r>
-      <w:r>
-        <w:rPr>
-          <w:rFonts w:ascii="Times New Roman" w:hAnsi="Times New Roman" w:cs="Times New Roman"/>
-          <w:sz w:val="24"/>
-          <w:szCs w:val="24"/>
-        </w:rPr>
-        <w:t>Technology transfer has been the topic of serious scholarly research since at least the 1960s.  Schrier (1964) is one of the earliest peer-reviewed published works to explicitly address the subject.  The paper was inspired by Schrier’s participation in The Engineering Foundation Research Conference, which was assembled in August of 1963 to explore the theme of “Technology and the Civilian Economy.”  One of the most discussed issues was the transfer of technologies derived from scientific research and development (R&amp;D) to industry.  Schrier reported that this was one of the more controversial subjects and adequate solutions to the challenges of technology transfer seemed hard to come by.</w:t>
-      </w:r>
-    </w:p>
-    <w:p>
-      <w:pPr>
-        <w:spacing w:after="0" w:line="480" w:lineRule="auto"/>
-        <w:rPr>
-          <w:rFonts w:ascii="Times New Roman" w:hAnsi="Times New Roman" w:cs="Times New Roman"/>
-          <w:sz w:val="24"/>
-          <w:szCs w:val="24"/>
-        </w:rPr>
-      </w:pPr>
-      <w:r>
-        <w:rPr>
-          <w:rFonts w:ascii="Times New Roman" w:hAnsi="Times New Roman" w:cs="Times New Roman"/>
-          <w:sz w:val="24"/>
-          <w:szCs w:val="24"/>
-        </w:rPr>
-        <w:tab/>
-        <w:t xml:space="preserve">My interest in the subject is rooted in my professional experience.  Having worked as a technology transfer professional for roughly 14 years, I have firsthand experience with the challenges of technology transfer.  I’m convinced it is an area ripe for scholarly examination, particularly </w:t>
-      </w:r>
-      <w:r>
-        <w:rPr>
-          <w:rFonts w:ascii="Times New Roman" w:hAnsi="Times New Roman" w:cs="Times New Roman"/>
-          <w:sz w:val="24"/>
-          <w:szCs w:val="24"/>
-        </w:rPr>
-        <w:t>as it relates to U.S.</w:t>
-      </w:r>
-      <w:r>
-        <w:rPr>
-          <w:rFonts w:ascii="Times New Roman" w:hAnsi="Times New Roman" w:cs="Times New Roman"/>
-          <w:sz w:val="24"/>
-          <w:szCs w:val="24"/>
-        </w:rPr>
-        <w:t xml:space="preserve"> public policy.</w:t>
+        <w:ind w:firstLine="720"/>
+        <w:rPr>
+          <w:rFonts w:ascii="Times New Roman" w:hAnsi="Times New Roman" w:cs="Times New Roman"/>
+          <w:sz w:val="24"/>
+          <w:szCs w:val="24"/>
+        </w:rPr>
+      </w:pPr>
+      <w:r>
+        <w:rPr>
+          <w:rFonts w:ascii="Times New Roman" w:hAnsi="Times New Roman" w:cs="Times New Roman"/>
+          <w:sz w:val="24"/>
+          <w:szCs w:val="24"/>
+        </w:rPr>
+        <w:t>Although there is no universally accepted definition of public policy, scholars generally define it as some variation of the goal-oriented actions of government (Dye, 1987; Wilson, 2006; Cairney, 2016).  Technology transfer is one of the areas where the federal government of the United States of America (U.S.) has implemented significant goal-oriented actions during the nation’s history, particularly in the last 40 years.</w:t>
+      </w:r>
+      <w:r>
+        <w:rPr>
+          <w:rFonts w:ascii="Times New Roman" w:hAnsi="Times New Roman" w:cs="Times New Roman"/>
+          <w:sz w:val="24"/>
+          <w:szCs w:val="24"/>
+        </w:rPr>
+        <w:t xml:space="preserve">  This makes it topic worthy of serious scholarly study in a social and public policy doctoral program.</w:t>
       </w:r>
     </w:p>
     <w:p>
@@ -747,7 +711,7 @@
           <w:sz w:val="24"/>
           <w:szCs w:val="24"/>
         </w:rPr>
-        <w:t>Importance of the Topic</w:t>
+        <w:t>Importance of Technology Transfer</w:t>
       </w:r>
     </w:p>
     <w:p>
@@ -766,7 +730,7 @@
           <w:sz w:val="24"/>
           <w:szCs w:val="24"/>
         </w:rPr>
-        <w:t>Although there is no universally accepted definition of public policy, scholars generally define it as some variation of the goal-oriented actions of government (Dye, 1987; Wilson, 2006; Cairney, 2016).  Technology transfer is one of the areas where the federal government of the United States of America (U.S.) has implemented significant goal-oriented actions during the nation’s history, particularly in the last 40 years.</w:t>
+        <w:t xml:space="preserve">Technology transfer has been a topic of keen interest to the federal government since the end of World War II when President Franklin Delano Roosevelt requested recommendations for leveraging the capabilities that the Office of Scientific Research and Development (OSRD) cultivated during the war effort.  President Roosevelt aspired to leverage these capabilities for generating scientific discoveries and developing new technologies to improve the health, standard of living, and economic well-being of Americans (Bush, 1945).  </w:t>
       </w:r>
     </w:p>
     <w:p>
@@ -785,7 +749,7 @@
           <w:sz w:val="24"/>
           <w:szCs w:val="24"/>
         </w:rPr>
-        <w:t xml:space="preserve">Technology transfer has been a topic of keen interest to the federal government since the end of World War II when President Franklin Delano Roosevelt requested recommendations for leveraging the capabilities that the Office of Scientific Research and Development (OSRD) cultivated during the war effort.  President Roosevelt aspired to leverage these capabilities for </w:t>
+        <w:t xml:space="preserve">Since then several administrations have identified the transfer of technology derived from federally-funded R&amp;D to the private sector as a key objective.  The President’s Management Agenda (PMA) for the Donald J. Trump administration identified technology transfer as an important national objective (Office of Management and Budget [OMB], 2018).  While the administration of President Barack H. Obama did not issue PMAs, President Obama did issue a presidential memorandum on October 28, 2011 that explicitly focused on technology transfer and commercialization of federal research.  In the policy section of this memorandum, he referenced the Startup America initiative which has as one of its objectives “increasing the rate of technology transfer and the economic and societal impact from Federal research and </w:t>
       </w:r>
       <w:r>
         <w:rPr>
@@ -794,7 +758,7 @@
           <w:szCs w:val="24"/>
         </w:rPr>
         <w:lastRenderedPageBreak/>
-        <w:t xml:space="preserve">generating scientific discoveries and developing new technologies to improve the health, standard of living, and economic well-being of Americans (Bush, 1945).  Since then several administrations have identified the transfer of technology derived from federally-funded R&amp;D to the private sector as a key objective.  The President’s Management Agenda (PMA) for the Donald J. Trump administration identified technology transfer as an important national objective (Office of Management and Budget [OMB], 2018).  While the administration of President Barack H. Obama did not issue PMAs, President Obama did issue a presidential memorandum on October 28, 2011 that explicitly focused on technology transfer and commercialization of federal research.  In the policy section of this memorandum, he referenced the Startup America initiative which has as one of its objectives “increasing the rate of technology transfer and the economic and societal impact from Federal research and development (R&amp;D) investments” (Daily Comp. Pres. Doc., 2011-October-28).  The PMA for the administration of President George W. Bush (Bush 43 Administration) specifically listed technology transfer as a priority (OMB, 2002).  </w:t>
+        <w:t xml:space="preserve">development (R&amp;D) investments” (Daily Comp. Pres. Doc., 2011-October-28).  The PMA for the administration of President George W. Bush (Bush 43 Administration) specifically listed technology transfer as a priority (OMB, 2002).  </w:t>
       </w:r>
     </w:p>
     <w:p>
@@ -832,7 +796,26 @@
           <w:sz w:val="24"/>
           <w:szCs w:val="24"/>
         </w:rPr>
-        <w:t xml:space="preserve">From a more pragmatic standpoint, the efficient use of scarce national resources makes technology transfer policy an important issue for examination.  In fiscal year 2017, the U.S. </w:t>
+        <w:t xml:space="preserve">From a more pragmatic standpoint, the efficient use of scarce national resources makes technology transfer policy an important issue for examination.  Although total R&amp;D spending represented just roughly 3.4 percent of the federal government’s $3.9 trillion in total federal outlays (Congressional Budget Office [CBO], 2018), it is not a triviality considering that the amount is greater than the gross domestic product (GDP) of at least 110 countries (United Nations [UN], 2017).   Moreover, the U.S. budget deficit for fiscal 2019 was more than $100 billion (U.S. Department of the Treasury, 2018a) and the U.S. total public debt as of October 31, 2018 was more than $21.7 trillion (U.S. Department of the Treasury, 2018b).  </w:t>
+      </w:r>
+    </w:p>
+    <w:p>
+      <w:pPr>
+        <w:spacing w:after="0" w:line="480" w:lineRule="auto"/>
+        <w:ind w:firstLine="720"/>
+        <w:rPr>
+          <w:rFonts w:ascii="Times New Roman" w:hAnsi="Times New Roman" w:cs="Times New Roman"/>
+          <w:sz w:val="24"/>
+          <w:szCs w:val="24"/>
+        </w:rPr>
+      </w:pPr>
+      <w:r>
+        <w:rPr>
+          <w:rFonts w:ascii="Times New Roman" w:hAnsi="Times New Roman" w:cs="Times New Roman"/>
+          <w:sz w:val="24"/>
+          <w:szCs w:val="24"/>
+        </w:rPr>
+        <w:t xml:space="preserve">Under these circumstances, making every dollar count is imperative.  The large stock of unexploited technology derived from federal R&amp;D that Schrier (1964) noted remains to this day.  There are other important problems of national interest to which the government could direct monies currently being spent on R&amp;D such as road repairs, alleviating hunger, and addressing issues with inequity in the court system.  As Figure 1 in the Appendix shows, federal R&amp;D </w:t>
       </w:r>
       <w:r>
         <w:rPr>
@@ -841,7 +824,7 @@
           <w:szCs w:val="24"/>
         </w:rPr>
         <w:lastRenderedPageBreak/>
-        <w:t>federal budget for total R&amp;D was greater than $132.7 billion (American Association for the Advancement of Science [AAAS], 2018a), of which about $40.94 billion (roughly 31 percent) goes to universities (American Association for the Advancement of Science [AAAS], 2018b).  Although total R&amp;D spending represented just roughly 3.4 percent of the federal government’s $3.9 trillion in total federal outlays (Congressional Budget Office [CBO], 2018), it is not a triviality considering that the amount is greater than the gross domestic product (GDP) of at least 110 countries (United Nations [UN], 2017).   Moreover, the U.S. budget deficit for fiscal 2019 was more than $100 billion (U.S. Department of the Treasury, 2018a) and the U.S. total public debt as of October 31, 2018 was more than $21.7 trillion (U.S. Department of the Treasury, 2018b).  Under these circumstances, making every dollar count is imperative.  The large stock of unexploited technology derived from federal R&amp;D that Schrier (1964) noted remains to this day.  There are other important problems of national interest to which the government could direct monies currently being spent on R&amp;D such as road repairs, alleviating hunger, and addressing issues with inequity in the court system.  As Figure 1 in the Appendix shows, federal R&amp;D expenditures is equivalent to roughly 20 percent of the federal budget deficit and exceeds federal spending on transportation, the Supplemental Nutrition Assistance Program (SNAP), and law courts (U.S. Spending, n.d.).  As such, it’s important to ensure that technology transfer policy is as optimized as possible.</w:t>
+        <w:t>expenditures is equivalent to roughly 20 percent of the federal budget deficit and exceeds federal spending on transportation, the Supplemental Nutrition Assistance Program (SNAP), and law courts (U.S. Spending, n.d.).  As such, it’s important to ensure that technology transfer policy is as optimized as possible.</w:t>
       </w:r>
     </w:p>
     <w:p>
@@ -861,12 +844,199 @@
           <w:sz w:val="24"/>
           <w:szCs w:val="24"/>
         </w:rPr>
+        <w:t>University Technology Transfer</w:t>
+      </w:r>
+    </w:p>
+    <w:p>
+      <w:pPr>
+        <w:spacing w:after="0" w:line="480" w:lineRule="auto"/>
+        <w:ind w:firstLine="720"/>
+        <w:rPr>
+          <w:rFonts w:ascii="Times New Roman" w:hAnsi="Times New Roman" w:cs="Times New Roman"/>
+          <w:sz w:val="24"/>
+          <w:szCs w:val="24"/>
+        </w:rPr>
+      </w:pPr>
+      <w:r>
+        <w:rPr>
+          <w:rFonts w:ascii="Times New Roman" w:hAnsi="Times New Roman" w:cs="Times New Roman"/>
+          <w:sz w:val="24"/>
+          <w:szCs w:val="24"/>
+        </w:rPr>
+        <w:t xml:space="preserve">University technology transfer can be broadly defined as the transfer of technologies derived from federally-funded R&amp;D conducted at U.S. research universities to the private sector to benefit the public interest.  </w:t>
+      </w:r>
+      <w:r>
+        <w:rPr>
+          <w:rFonts w:ascii="Times New Roman" w:hAnsi="Times New Roman" w:cs="Times New Roman"/>
+          <w:sz w:val="24"/>
+          <w:szCs w:val="24"/>
+        </w:rPr>
+        <w:t xml:space="preserve">In fiscal year 2017, the U.S. federal budget for total R&amp;D was greater than $132.7 billion (American Association for the Advancement of Science [AAAS], 2018a), of which about $40.94 billion (roughly 31 percent) </w:t>
+      </w:r>
+      <w:r>
+        <w:rPr>
+          <w:rFonts w:ascii="Times New Roman" w:hAnsi="Times New Roman" w:cs="Times New Roman"/>
+          <w:sz w:val="24"/>
+          <w:szCs w:val="24"/>
+        </w:rPr>
+        <w:t>went</w:t>
+      </w:r>
+      <w:r>
+        <w:rPr>
+          <w:rFonts w:ascii="Times New Roman" w:hAnsi="Times New Roman" w:cs="Times New Roman"/>
+          <w:sz w:val="24"/>
+          <w:szCs w:val="24"/>
+        </w:rPr>
+        <w:t xml:space="preserve"> to universities (American Association for the Advancem</w:t>
+      </w:r>
+      <w:r>
+        <w:rPr>
+          <w:rFonts w:ascii="Times New Roman" w:hAnsi="Times New Roman" w:cs="Times New Roman"/>
+          <w:sz w:val="24"/>
+          <w:szCs w:val="24"/>
+        </w:rPr>
+        <w:t xml:space="preserve">ent of Science [AAAS], 2018b). </w:t>
+      </w:r>
+      <w:r>
+        <w:rPr>
+          <w:rFonts w:ascii="Times New Roman" w:hAnsi="Times New Roman" w:cs="Times New Roman"/>
+          <w:sz w:val="24"/>
+          <w:szCs w:val="24"/>
+        </w:rPr>
+        <w:t xml:space="preserve"> </w:t>
+      </w:r>
+    </w:p>
+    <w:p>
+      <w:pPr>
+        <w:spacing w:after="0" w:line="480" w:lineRule="auto"/>
+        <w:rPr>
+          <w:rFonts w:ascii="Times New Roman" w:hAnsi="Times New Roman" w:cs="Times New Roman"/>
+          <w:sz w:val="24"/>
+          <w:szCs w:val="24"/>
+        </w:rPr>
+      </w:pPr>
+      <w:r>
+        <w:rPr>
+          <w:rFonts w:ascii="Times New Roman" w:hAnsi="Times New Roman" w:cs="Times New Roman"/>
+          <w:sz w:val="24"/>
+          <w:szCs w:val="24"/>
+        </w:rPr>
+        <w:tab/>
+        <w:t>My interest in technology transfer policy</w:t>
+      </w:r>
+      <w:r>
+        <w:rPr>
+          <w:rFonts w:ascii="Times New Roman" w:hAnsi="Times New Roman" w:cs="Times New Roman"/>
+          <w:sz w:val="24"/>
+          <w:szCs w:val="24"/>
+        </w:rPr>
+        <w:t xml:space="preserve"> in general, and policy regarding university technology transfer in particular, is</w:t>
+      </w:r>
+      <w:r>
+        <w:rPr>
+          <w:rFonts w:ascii="Times New Roman" w:hAnsi="Times New Roman" w:cs="Times New Roman"/>
+          <w:sz w:val="24"/>
+          <w:szCs w:val="24"/>
+        </w:rPr>
+        <w:t xml:space="preserve"> rooted in my professional experience.  </w:t>
+      </w:r>
+      <w:r>
+        <w:rPr>
+          <w:rFonts w:ascii="Times New Roman" w:hAnsi="Times New Roman" w:cs="Times New Roman"/>
+          <w:sz w:val="24"/>
+          <w:szCs w:val="24"/>
+        </w:rPr>
+        <w:t>I have firsthand experience with the chal</w:t>
+      </w:r>
+      <w:r>
+        <w:rPr>
+          <w:rFonts w:ascii="Times New Roman" w:hAnsi="Times New Roman" w:cs="Times New Roman"/>
+          <w:sz w:val="24"/>
+          <w:szCs w:val="24"/>
+        </w:rPr>
+        <w:t>lenges of technology transfer h</w:t>
+      </w:r>
+      <w:r>
+        <w:rPr>
+          <w:rFonts w:ascii="Times New Roman" w:hAnsi="Times New Roman" w:cs="Times New Roman"/>
+          <w:sz w:val="24"/>
+          <w:szCs w:val="24"/>
+        </w:rPr>
+        <w:t>aving worked as a technology transfer professional</w:t>
+      </w:r>
+      <w:r>
+        <w:rPr>
+          <w:rFonts w:ascii="Times New Roman" w:hAnsi="Times New Roman" w:cs="Times New Roman"/>
+          <w:sz w:val="24"/>
+          <w:szCs w:val="24"/>
+        </w:rPr>
+        <w:t xml:space="preserve"> in university settings for roughly 14 years.</w:t>
+      </w:r>
+      <w:r>
+        <w:rPr>
+          <w:rFonts w:ascii="Times New Roman" w:hAnsi="Times New Roman" w:cs="Times New Roman"/>
+          <w:sz w:val="24"/>
+          <w:szCs w:val="24"/>
+        </w:rPr>
+        <w:t xml:space="preserve"> </w:t>
+      </w:r>
+      <w:r>
+        <w:rPr>
+          <w:rFonts w:ascii="Times New Roman" w:hAnsi="Times New Roman" w:cs="Times New Roman"/>
+          <w:sz w:val="24"/>
+          <w:szCs w:val="24"/>
+        </w:rPr>
+        <w:t xml:space="preserve"> </w:t>
+      </w:r>
+      <w:r>
+        <w:rPr>
+          <w:rFonts w:ascii="Times New Roman" w:hAnsi="Times New Roman" w:cs="Times New Roman"/>
+          <w:sz w:val="24"/>
+          <w:szCs w:val="24"/>
+        </w:rPr>
+        <w:t xml:space="preserve">I’m convinced it is an area ripe for scholarly examination, particularly </w:t>
+      </w:r>
+      <w:r>
+        <w:rPr>
+          <w:rFonts w:ascii="Times New Roman" w:hAnsi="Times New Roman" w:cs="Times New Roman"/>
+          <w:sz w:val="24"/>
+          <w:szCs w:val="24"/>
+        </w:rPr>
+        <w:t>as it relates to U.S.</w:t>
+      </w:r>
+      <w:r>
+        <w:rPr>
+          <w:rFonts w:ascii="Times New Roman" w:hAnsi="Times New Roman" w:cs="Times New Roman"/>
+          <w:sz w:val="24"/>
+          <w:szCs w:val="24"/>
+        </w:rPr>
+        <w:t xml:space="preserve"> public policy.</w:t>
+      </w:r>
+    </w:p>
+    <w:p>
+      <w:pPr>
+        <w:spacing w:after="0" w:line="480" w:lineRule="auto"/>
+        <w:rPr>
+          <w:rFonts w:ascii="Times New Roman" w:hAnsi="Times New Roman" w:cs="Times New Roman"/>
+          <w:b/>
+          <w:sz w:val="24"/>
+          <w:szCs w:val="24"/>
+        </w:rPr>
+      </w:pPr>
+      <w:r>
+        <w:rPr>
+          <w:rFonts w:ascii="Times New Roman" w:hAnsi="Times New Roman" w:cs="Times New Roman"/>
+          <w:b/>
+          <w:sz w:val="24"/>
+          <w:szCs w:val="24"/>
+        </w:rPr>
         <w:t>Research Questions</w:t>
       </w:r>
     </w:p>
     <w:p>
       <w:pPr>
         <w:spacing w:after="0" w:line="480" w:lineRule="auto"/>
+        <w:ind w:firstLine="720"/>
         <w:rPr>
           <w:rFonts w:ascii="Times New Roman" w:hAnsi="Times New Roman" w:cs="Times New Roman"/>
           <w:sz w:val="24"/>
@@ -880,7 +1050,14 @@
           <w:szCs w:val="24"/>
         </w:rPr>
         <w:tab/>
-        <w:t xml:space="preserve">Based on my experience as a technology transfer professional, there are many issues that would benefit from further scholarly research.  One issue that has peaked my interest is the popular belief among many technology transfer professionals that a technology must progress to a certain minimum development state before it can be successfully transferred to the private </w:t>
+      </w:r>
+      <w:r>
+        <w:rPr>
+          <w:rFonts w:ascii="Times New Roman" w:hAnsi="Times New Roman" w:cs="Times New Roman"/>
+          <w:sz w:val="24"/>
+          <w:szCs w:val="24"/>
+        </w:rPr>
+        <w:t xml:space="preserve">Technology transfer has been the topic of serious scholarly research since at least the 1960s.  Schrier (1964) is one of the earliest peer-reviewed published works to explicitly address the subject.  The paper was inspired by Schrier’s participation in The Engineering Foundation Research Conference, which was assembled in August of 1963 to explore the theme of “Technology and the Civilian Economy.”  One of the most discussed issues was the transfer of technologies derived from scientific research and development (R&amp;D) to industry.  Schrier </w:t>
       </w:r>
       <w:r>
         <w:rPr>
@@ -889,7 +1066,7 @@
           <w:szCs w:val="24"/>
         </w:rPr>
         <w:lastRenderedPageBreak/>
-        <w:t xml:space="preserve">sector.  Discussions among industry professionals about the so called “Valley of Death” are founded upon this belief.  The Valley of Death refers to the gap between funding for basic research that produces scientific discoveries, which the federal government provides, and funding provided by the private sector for R&amp;D activity directed toward the exploitation of technologies in specific applications for the public interest.  Many technology transfer professionals point to this gap as a primary impediment to successfully transferring technologies to the private sector. </w:t>
+        <w:t>reported that this was one of the more controversial subjects and adequate solutions to the challenges of technology transfer seemed hard to come by.</w:t>
       </w:r>
     </w:p>
     <w:p>
@@ -908,6 +1085,41 @@
           <w:sz w:val="24"/>
           <w:szCs w:val="24"/>
         </w:rPr>
+        <w:t>Based on my experience as a technology transfer professional, there are many issues that would benefit from further scholarly research.  One issue that has peaked my interest is the popular belief among many technology transfer professionals that a technology must progress to a certain minimum development state before it can be successfully transferred to the private sector.  Discussions among industry professionals about the so called “Valley of Death” are founded upon this belief.  The Valley of Death refers to the gap between funding for basic research that produces scientific discoveries, which the federal government provides, and funding provided by the private sector for R&amp;D activity directed toward the exploitation of technologies in specific applications for the public interest</w:t>
+      </w:r>
+      <w:r>
+        <w:rPr>
+          <w:rFonts w:ascii="Times New Roman" w:hAnsi="Times New Roman" w:cs="Times New Roman"/>
+          <w:sz w:val="24"/>
+          <w:szCs w:val="24"/>
+        </w:rPr>
+        <w:t xml:space="preserve"> (CITATION NEEDED)</w:t>
+      </w:r>
+      <w:r>
+        <w:rPr>
+          <w:rFonts w:ascii="Times New Roman" w:hAnsi="Times New Roman" w:cs="Times New Roman"/>
+          <w:sz w:val="24"/>
+          <w:szCs w:val="24"/>
+        </w:rPr>
+        <w:t xml:space="preserve">.  Many technology transfer professionals point to this gap as a primary impediment to successfully transferring technologies to the private sector. </w:t>
+      </w:r>
+    </w:p>
+    <w:p>
+      <w:pPr>
+        <w:spacing w:after="0" w:line="480" w:lineRule="auto"/>
+        <w:ind w:firstLine="720"/>
+        <w:rPr>
+          <w:rFonts w:ascii="Times New Roman" w:hAnsi="Times New Roman" w:cs="Times New Roman"/>
+          <w:sz w:val="24"/>
+          <w:szCs w:val="24"/>
+        </w:rPr>
+      </w:pPr>
+      <w:r>
+        <w:rPr>
+          <w:rFonts w:ascii="Times New Roman" w:hAnsi="Times New Roman" w:cs="Times New Roman"/>
+          <w:sz w:val="24"/>
+          <w:szCs w:val="24"/>
+        </w:rPr>
         <w:t>This study aims to answer</w:t>
       </w:r>
       <w:r>
@@ -948,7 +1160,23 @@
           <w:sz w:val="24"/>
           <w:szCs w:val="24"/>
         </w:rPr>
-        <w:t xml:space="preserve"> explain why companies choose not to pursue university-created technologies that seem to align with their missions and profit motives even when the companies appear to have the resources to do so</w:t>
+        <w:t xml:space="preserve"> explain why </w:t>
+      </w:r>
+      <w:r>
+        <w:rPr>
+          <w:rFonts w:ascii="Times New Roman" w:hAnsi="Times New Roman" w:cs="Times New Roman"/>
+          <w:sz w:val="24"/>
+          <w:szCs w:val="24"/>
+        </w:rPr>
+        <w:t xml:space="preserve">private sector </w:t>
+      </w:r>
+      <w:r>
+        <w:rPr>
+          <w:rFonts w:ascii="Times New Roman" w:hAnsi="Times New Roman" w:cs="Times New Roman"/>
+          <w:sz w:val="24"/>
+          <w:szCs w:val="24"/>
+        </w:rPr>
+        <w:t>companies choose not to pursue university-created technologies that seem to align with their missions and profit motives even when the companies appear to have the resources to do so</w:t>
       </w:r>
       <w:r>
         <w:rPr>
@@ -1020,15 +1248,71 @@
           <w:sz w:val="24"/>
           <w:szCs w:val="24"/>
         </w:rPr>
-        <w:t>policy seems to presume that most transfers of technologies derived from federally-funded research to the private sector will be from universities and federal laboratories to profit-driven and mission-driven organizations or aspiring entrepreneurs (i.e., individuals or small teams</w:t>
-      </w:r>
-      <w:r>
-        <w:rPr>
-          <w:rFonts w:ascii="Times New Roman" w:hAnsi="Times New Roman" w:cs="Times New Roman"/>
-          <w:sz w:val="24"/>
-          <w:szCs w:val="24"/>
-        </w:rPr>
-        <w:t xml:space="preserve"> of a few people) who have</w:t>
+        <w:t xml:space="preserve">policy seems to presume that </w:t>
+      </w:r>
+      <w:r>
+        <w:rPr>
+          <w:rFonts w:ascii="Times New Roman" w:hAnsi="Times New Roman" w:cs="Times New Roman"/>
+          <w:sz w:val="24"/>
+          <w:szCs w:val="24"/>
+        </w:rPr>
+        <w:t xml:space="preserve">development state is not a factor in the successful transfer of </w:t>
+      </w:r>
+      <w:r>
+        <w:rPr>
+          <w:rFonts w:ascii="Times New Roman" w:hAnsi="Times New Roman" w:cs="Times New Roman"/>
+          <w:sz w:val="24"/>
+          <w:szCs w:val="24"/>
+        </w:rPr>
+        <w:t xml:space="preserve">transfers of technologies derived from federally-funded </w:t>
+      </w:r>
+      <w:r>
+        <w:rPr>
+          <w:rFonts w:ascii="Times New Roman" w:hAnsi="Times New Roman" w:cs="Times New Roman"/>
+          <w:sz w:val="24"/>
+          <w:szCs w:val="24"/>
+        </w:rPr>
+        <w:t>R&amp;D</w:t>
+      </w:r>
+      <w:r>
+        <w:rPr>
+          <w:rFonts w:ascii="Times New Roman" w:hAnsi="Times New Roman" w:cs="Times New Roman"/>
+          <w:sz w:val="24"/>
+          <w:szCs w:val="24"/>
+        </w:rPr>
+        <w:t xml:space="preserve"> to the private sector</w:t>
+      </w:r>
+      <w:r>
+        <w:rPr>
+          <w:rFonts w:ascii="Times New Roman" w:hAnsi="Times New Roman" w:cs="Times New Roman"/>
+          <w:sz w:val="24"/>
+          <w:szCs w:val="24"/>
+        </w:rPr>
+        <w:t xml:space="preserve">.  It presupposes that </w:t>
+      </w:r>
+      <w:r>
+        <w:rPr>
+          <w:rFonts w:ascii="Times New Roman" w:hAnsi="Times New Roman" w:cs="Times New Roman"/>
+          <w:sz w:val="24"/>
+          <w:szCs w:val="24"/>
+        </w:rPr>
+        <w:t>profit-driven and mission-driven organizations or aspiring entrepreneurs (i.e., individuals or small teams</w:t>
+      </w:r>
+      <w:r>
+        <w:rPr>
+          <w:rFonts w:ascii="Times New Roman" w:hAnsi="Times New Roman" w:cs="Times New Roman"/>
+          <w:sz w:val="24"/>
+          <w:szCs w:val="24"/>
+        </w:rPr>
+        <w:t xml:space="preserve"> of a few people) will </w:t>
+      </w:r>
+      <w:r>
+        <w:rPr>
+          <w:rFonts w:ascii="Times New Roman" w:hAnsi="Times New Roman" w:cs="Times New Roman"/>
+          <w:sz w:val="24"/>
+          <w:szCs w:val="24"/>
+        </w:rPr>
+        <w:t>have</w:t>
       </w:r>
       <w:r>
         <w:rPr>
@@ -1044,23 +1328,7 @@
           <w:sz w:val="24"/>
           <w:szCs w:val="24"/>
         </w:rPr>
-        <w:t xml:space="preserve">access to the resources </w:t>
-      </w:r>
-      <w:r>
-        <w:rPr>
-          <w:rFonts w:ascii="Times New Roman" w:hAnsi="Times New Roman" w:cs="Times New Roman"/>
-          <w:sz w:val="24"/>
-          <w:szCs w:val="24"/>
-        </w:rPr>
-        <w:t>necessary</w:t>
-      </w:r>
-      <w:r>
-        <w:rPr>
-          <w:rFonts w:ascii="Times New Roman" w:hAnsi="Times New Roman" w:cs="Times New Roman"/>
-          <w:sz w:val="24"/>
-          <w:szCs w:val="24"/>
-        </w:rPr>
-        <w:t xml:space="preserve"> to successfully employ the</w:t>
+        <w:t>access to the resources necessary to successfully employ the</w:t>
       </w:r>
       <w:r>
         <w:rPr>
@@ -1100,8 +1368,33 @@
           <w:sz w:val="24"/>
           <w:szCs w:val="24"/>
         </w:rPr>
+        <w:t xml:space="preserve"> </w:t>
+      </w:r>
+      <w:r>
+        <w:rPr>
+          <w:rFonts w:ascii="Times New Roman" w:hAnsi="Times New Roman" w:cs="Times New Roman"/>
+          <w:sz w:val="24"/>
+          <w:szCs w:val="24"/>
+        </w:rPr>
+        <w:lastRenderedPageBreak/>
+        <w:t>and the motivation to pursue such opportunities regardless of the development state of the technology</w:t>
+      </w:r>
+      <w:r>
+        <w:rPr>
+          <w:rFonts w:ascii="Times New Roman" w:hAnsi="Times New Roman" w:cs="Times New Roman"/>
+          <w:sz w:val="24"/>
+          <w:szCs w:val="24"/>
+        </w:rPr>
         <w:t>.</w:t>
       </w:r>
+      <w:r>
+        <w:rPr>
+          <w:rFonts w:ascii="Times New Roman" w:hAnsi="Times New Roman" w:cs="Times New Roman"/>
+          <w:sz w:val="24"/>
+          <w:szCs w:val="24"/>
+        </w:rPr>
+        <w:t xml:space="preserve">  However, it appears that this assumption has never been tested or validated.</w:t>
+      </w:r>
     </w:p>
     <w:p>
       <w:pPr>
@@ -1119,15 +1412,170 @@
           <w:sz w:val="24"/>
           <w:szCs w:val="24"/>
         </w:rPr>
-        <w:t xml:space="preserve">To pursue this line of investigation, it is necessary to elucidate several related </w:t>
-      </w:r>
-      <w:r>
-        <w:rPr>
-          <w:rFonts w:ascii="Times New Roman" w:hAnsi="Times New Roman" w:cs="Times New Roman"/>
-          <w:sz w:val="24"/>
-          <w:szCs w:val="24"/>
-        </w:rPr>
-        <w:t>questions including</w:t>
+        <w:t xml:space="preserve">The answer </w:t>
+      </w:r>
+      <w:r>
+        <w:rPr>
+          <w:rFonts w:ascii="Times New Roman" w:hAnsi="Times New Roman" w:cs="Times New Roman"/>
+          <w:sz w:val="24"/>
+          <w:szCs w:val="24"/>
+        </w:rPr>
+        <w:t xml:space="preserve">to the primary </w:t>
+      </w:r>
+      <w:r>
+        <w:rPr>
+          <w:rFonts w:ascii="Times New Roman" w:hAnsi="Times New Roman" w:cs="Times New Roman"/>
+          <w:sz w:val="24"/>
+          <w:szCs w:val="24"/>
+        </w:rPr>
+        <w:t>research question poses significant implications for federal technology transfer policy.</w:t>
+      </w:r>
+      <w:r>
+        <w:rPr>
+          <w:rFonts w:ascii="Times New Roman" w:hAnsi="Times New Roman" w:cs="Times New Roman"/>
+          <w:sz w:val="24"/>
+          <w:szCs w:val="24"/>
+        </w:rPr>
+        <w:t xml:space="preserve">  If development stage is not a factor in the successful technology transfer</w:t>
+      </w:r>
+      <w:r>
+        <w:rPr>
+          <w:rFonts w:ascii="Times New Roman" w:hAnsi="Times New Roman" w:cs="Times New Roman"/>
+          <w:sz w:val="24"/>
+          <w:szCs w:val="24"/>
+        </w:rPr>
+        <w:t>, we can definitively remove it from the discussion and focus our resources on pursuing other candidates to explain</w:t>
+      </w:r>
+      <w:r>
+        <w:rPr>
+          <w:rFonts w:ascii="Times New Roman" w:hAnsi="Times New Roman" w:cs="Times New Roman"/>
+          <w:sz w:val="24"/>
+          <w:szCs w:val="24"/>
+        </w:rPr>
+        <w:t xml:space="preserve"> why so few technologies make their way to the private sector</w:t>
+      </w:r>
+      <w:r>
+        <w:rPr>
+          <w:rFonts w:ascii="Times New Roman" w:hAnsi="Times New Roman" w:cs="Times New Roman"/>
+          <w:sz w:val="24"/>
+          <w:szCs w:val="24"/>
+        </w:rPr>
+        <w:t>.</w:t>
+      </w:r>
+      <w:r>
+        <w:rPr>
+          <w:rFonts w:ascii="Times New Roman" w:hAnsi="Times New Roman" w:cs="Times New Roman"/>
+          <w:sz w:val="24"/>
+          <w:szCs w:val="24"/>
+        </w:rPr>
+        <w:t xml:space="preserve"> </w:t>
+      </w:r>
+      <w:r>
+        <w:rPr>
+          <w:rFonts w:ascii="Times New Roman" w:hAnsi="Times New Roman" w:cs="Times New Roman"/>
+          <w:sz w:val="24"/>
+          <w:szCs w:val="24"/>
+        </w:rPr>
+        <w:t xml:space="preserve">Development stage will be removed as an excuse for why research institutions, particularly universities, do not transfer a higher percentage of the technologies they create with the support of federal funding to the private sector. </w:t>
+      </w:r>
+      <w:r>
+        <w:rPr>
+          <w:rFonts w:ascii="Times New Roman" w:hAnsi="Times New Roman" w:cs="Times New Roman"/>
+          <w:sz w:val="24"/>
+          <w:szCs w:val="24"/>
+        </w:rPr>
+        <w:t xml:space="preserve"> However, if development stage is in fact explanatory, then it becomes necessary for the government to reconsider the extent of its participation in R&amp;D as well as the structures and mechanisms it uses to fund those activities.</w:t>
+      </w:r>
+    </w:p>
+    <w:p>
+      <w:pPr>
+        <w:spacing w:after="0" w:line="480" w:lineRule="auto"/>
+        <w:ind w:firstLine="720"/>
+        <w:rPr>
+          <w:rFonts w:ascii="Times New Roman" w:hAnsi="Times New Roman" w:cs="Times New Roman"/>
+          <w:sz w:val="24"/>
+          <w:szCs w:val="24"/>
+        </w:rPr>
+      </w:pPr>
+      <w:r>
+        <w:rPr>
+          <w:rFonts w:ascii="Times New Roman" w:hAnsi="Times New Roman" w:cs="Times New Roman"/>
+          <w:sz w:val="24"/>
+          <w:szCs w:val="24"/>
+        </w:rPr>
+        <w:t>I expect to have roughly three (3) years to complete the research necessary to answer the primary research question.  However, t</w:t>
+      </w:r>
+      <w:r>
+        <w:rPr>
+          <w:rFonts w:ascii="Times New Roman" w:hAnsi="Times New Roman" w:cs="Times New Roman"/>
+          <w:sz w:val="24"/>
+          <w:szCs w:val="24"/>
+        </w:rPr>
+        <w:t>o pu</w:t>
+      </w:r>
+      <w:r>
+        <w:rPr>
+          <w:rFonts w:ascii="Times New Roman" w:hAnsi="Times New Roman" w:cs="Times New Roman"/>
+          <w:sz w:val="24"/>
+          <w:szCs w:val="24"/>
+        </w:rPr>
+        <w:t>rsue this line of investigation and make the best use of the available time</w:t>
+      </w:r>
+      <w:r>
+        <w:rPr>
+          <w:rFonts w:ascii="Times New Roman" w:hAnsi="Times New Roman" w:cs="Times New Roman"/>
+          <w:sz w:val="24"/>
+          <w:szCs w:val="24"/>
+        </w:rPr>
+        <w:t xml:space="preserve"> it is necessary to elucidate several related </w:t>
+      </w:r>
+      <w:r>
+        <w:rPr>
+          <w:rFonts w:ascii="Times New Roman" w:hAnsi="Times New Roman" w:cs="Times New Roman"/>
+          <w:sz w:val="24"/>
+          <w:szCs w:val="24"/>
+        </w:rPr>
+        <w:t>questions</w:t>
+      </w:r>
+      <w:r>
+        <w:rPr>
+          <w:rFonts w:ascii="Times New Roman" w:hAnsi="Times New Roman" w:cs="Times New Roman"/>
+          <w:sz w:val="24"/>
+          <w:szCs w:val="24"/>
+        </w:rPr>
+        <w:t>.  Answers to these questions</w:t>
+      </w:r>
+      <w:r>
+        <w:rPr>
+          <w:rFonts w:ascii="Times New Roman" w:hAnsi="Times New Roman" w:cs="Times New Roman"/>
+          <w:sz w:val="24"/>
+          <w:szCs w:val="24"/>
+        </w:rPr>
+        <w:t xml:space="preserve"> that will inform several key decisions that I must make regarding the </w:t>
+      </w:r>
+      <w:r>
+        <w:rPr>
+          <w:rFonts w:ascii="Times New Roman" w:hAnsi="Times New Roman" w:cs="Times New Roman"/>
+          <w:sz w:val="24"/>
+          <w:szCs w:val="24"/>
+        </w:rPr>
+        <w:t xml:space="preserve">study’s </w:t>
+      </w:r>
+      <w:r>
+        <w:rPr>
+          <w:rFonts w:ascii="Times New Roman" w:hAnsi="Times New Roman" w:cs="Times New Roman"/>
+          <w:sz w:val="24"/>
+          <w:szCs w:val="24"/>
+        </w:rPr>
+        <w:t>research design.  These questions</w:t>
+      </w:r>
+      <w:r>
+        <w:rPr>
+          <w:rFonts w:ascii="Times New Roman" w:hAnsi="Times New Roman" w:cs="Times New Roman"/>
+          <w:sz w:val="24"/>
+          <w:szCs w:val="24"/>
+        </w:rPr>
+        <w:t xml:space="preserve"> including</w:t>
       </w:r>
       <w:r>
         <w:rPr>
@@ -1245,7 +1693,6 @@
           <w:sz w:val="24"/>
           <w:szCs w:val="24"/>
         </w:rPr>
-        <w:lastRenderedPageBreak/>
         <w:t>What approaches have previous studies of the topic used?</w:t>
       </w:r>
     </w:p>
@@ -1268,6 +1715,7 @@
           <w:sz w:val="24"/>
           <w:szCs w:val="24"/>
         </w:rPr>
+        <w:lastRenderedPageBreak/>
         <w:t>What exactly is current public policy regarding technology transfer as it relates to development stage?</w:t>
       </w:r>
     </w:p>
@@ -1288,6 +1736,264 @@
         </w:rPr>
         <w:t>A review of the literature will provide answers to these questions and others, which will help better isolate the research query to produce original scholarly research that will significantly contribute to the body of knowledge relevant to technology transfer policy.</w:t>
       </w:r>
+    </w:p>
+    <w:p>
+      <w:pPr>
+        <w:spacing w:after="0" w:line="480" w:lineRule="auto"/>
+        <w:rPr>
+          <w:rFonts w:ascii="Times New Roman" w:hAnsi="Times New Roman" w:cs="Times New Roman"/>
+          <w:b/>
+          <w:sz w:val="24"/>
+          <w:szCs w:val="24"/>
+        </w:rPr>
+      </w:pPr>
+      <w:r>
+        <w:rPr>
+          <w:rFonts w:ascii="Times New Roman" w:hAnsi="Times New Roman" w:cs="Times New Roman"/>
+          <w:b/>
+          <w:sz w:val="24"/>
+          <w:szCs w:val="24"/>
+        </w:rPr>
+        <w:t>Approach for Studying the Topic</w:t>
+      </w:r>
+    </w:p>
+    <w:p>
+      <w:pPr>
+        <w:spacing w:after="0" w:line="480" w:lineRule="auto"/>
+        <w:ind w:firstLine="720"/>
+        <w:rPr>
+          <w:rFonts w:ascii="Times New Roman" w:hAnsi="Times New Roman" w:cs="Times New Roman"/>
+          <w:sz w:val="24"/>
+          <w:szCs w:val="24"/>
+        </w:rPr>
+      </w:pPr>
+      <w:r>
+        <w:rPr>
+          <w:rFonts w:ascii="Times New Roman" w:hAnsi="Times New Roman" w:cs="Times New Roman"/>
+          <w:sz w:val="24"/>
+          <w:szCs w:val="24"/>
+        </w:rPr>
+        <w:t>While the literature that explicitly examines</w:t>
+      </w:r>
+      <w:r>
+        <w:rPr>
+          <w:rFonts w:ascii="Times New Roman" w:hAnsi="Times New Roman" w:cs="Times New Roman"/>
+          <w:sz w:val="24"/>
+          <w:szCs w:val="24"/>
+        </w:rPr>
+        <w:t xml:space="preserve"> the role of</w:t>
+      </w:r>
+      <w:r>
+        <w:rPr>
+          <w:rFonts w:ascii="Times New Roman" w:hAnsi="Times New Roman" w:cs="Times New Roman"/>
+          <w:sz w:val="24"/>
+          <w:szCs w:val="24"/>
+        </w:rPr>
+        <w:t xml:space="preserve"> development stage in university technology transfer is sparse, various scholars have explored the relevant issues under various </w:t>
+      </w:r>
+      <w:r>
+        <w:rPr>
+          <w:rFonts w:ascii="Times New Roman" w:hAnsi="Times New Roman" w:cs="Times New Roman"/>
+          <w:sz w:val="24"/>
+          <w:szCs w:val="24"/>
+        </w:rPr>
+        <w:t>moniker</w:t>
+      </w:r>
+      <w:r>
+        <w:rPr>
+          <w:rFonts w:ascii="Times New Roman" w:hAnsi="Times New Roman" w:cs="Times New Roman"/>
+          <w:sz w:val="24"/>
+          <w:szCs w:val="24"/>
+        </w:rPr>
+        <w:t xml:space="preserve">s and in </w:t>
+      </w:r>
+      <w:r>
+        <w:rPr>
+          <w:rFonts w:ascii="Times New Roman" w:hAnsi="Times New Roman" w:cs="Times New Roman"/>
+          <w:sz w:val="24"/>
+          <w:szCs w:val="24"/>
+        </w:rPr>
+        <w:t>different</w:t>
+      </w:r>
+      <w:r>
+        <w:rPr>
+          <w:rFonts w:ascii="Times New Roman" w:hAnsi="Times New Roman" w:cs="Times New Roman"/>
+          <w:sz w:val="24"/>
+          <w:szCs w:val="24"/>
+        </w:rPr>
+        <w:t xml:space="preserve"> ways.</w:t>
+      </w:r>
+      <w:r>
+        <w:rPr>
+          <w:rFonts w:ascii="Times New Roman" w:hAnsi="Times New Roman" w:cs="Times New Roman"/>
+          <w:sz w:val="24"/>
+          <w:szCs w:val="24"/>
+        </w:rPr>
+        <w:t xml:space="preserve"> </w:t>
+      </w:r>
+      <w:r>
+        <w:rPr>
+          <w:rFonts w:ascii="Times New Roman" w:hAnsi="Times New Roman" w:cs="Times New Roman"/>
+          <w:sz w:val="24"/>
+          <w:szCs w:val="24"/>
+        </w:rPr>
+        <w:t xml:space="preserve"> Understanding the role of development stage in university technology transfer is primarily an exercise in understanding government intervention and organizational decision making.</w:t>
+      </w:r>
+      <w:r>
+        <w:rPr>
+          <w:rFonts w:ascii="Times New Roman" w:hAnsi="Times New Roman" w:cs="Times New Roman"/>
+          <w:sz w:val="24"/>
+          <w:szCs w:val="24"/>
+        </w:rPr>
+        <w:t xml:space="preserve"> </w:t>
+      </w:r>
+      <w:r>
+        <w:rPr>
+          <w:rFonts w:ascii="Times New Roman" w:hAnsi="Times New Roman" w:cs="Times New Roman"/>
+          <w:sz w:val="24"/>
+          <w:szCs w:val="24"/>
+        </w:rPr>
+        <w:t xml:space="preserve"> As such, the literature on</w:t>
+      </w:r>
+      <w:r>
+        <w:rPr>
+          <w:rFonts w:ascii="Times New Roman" w:hAnsi="Times New Roman" w:cs="Times New Roman"/>
+          <w:sz w:val="24"/>
+          <w:szCs w:val="24"/>
+        </w:rPr>
+        <w:t xml:space="preserve"> public sector economics,</w:t>
+      </w:r>
+      <w:r>
+        <w:rPr>
+          <w:rFonts w:ascii="Times New Roman" w:hAnsi="Times New Roman" w:cs="Times New Roman"/>
+          <w:sz w:val="24"/>
+          <w:szCs w:val="24"/>
+        </w:rPr>
+        <w:t xml:space="preserve"> organization theory and behavior</w:t>
+      </w:r>
+      <w:r>
+        <w:rPr>
+          <w:rFonts w:ascii="Times New Roman" w:hAnsi="Times New Roman" w:cs="Times New Roman"/>
+          <w:sz w:val="24"/>
+          <w:szCs w:val="24"/>
+        </w:rPr>
+        <w:t>, and</w:t>
+      </w:r>
+      <w:r>
+        <w:rPr>
+          <w:rFonts w:ascii="Times New Roman" w:hAnsi="Times New Roman" w:cs="Times New Roman"/>
+          <w:sz w:val="24"/>
+          <w:szCs w:val="24"/>
+        </w:rPr>
+        <w:t xml:space="preserve"> decision theory</w:t>
+      </w:r>
+      <w:r>
+        <w:rPr>
+          <w:rFonts w:ascii="Times New Roman" w:hAnsi="Times New Roman" w:cs="Times New Roman"/>
+          <w:sz w:val="24"/>
+          <w:szCs w:val="24"/>
+        </w:rPr>
+        <w:t xml:space="preserve"> helps provide the theoretical and conceptual framework for examining </w:t>
+      </w:r>
+      <w:r>
+        <w:rPr>
+          <w:rFonts w:ascii="Times New Roman" w:hAnsi="Times New Roman" w:cs="Times New Roman"/>
+          <w:sz w:val="24"/>
+          <w:szCs w:val="24"/>
+        </w:rPr>
+        <w:t xml:space="preserve">the role of development stage in the transfer of technologies derived from federally-funded </w:t>
+      </w:r>
+      <w:r>
+        <w:rPr>
+          <w:rFonts w:ascii="Times New Roman" w:hAnsi="Times New Roman" w:cs="Times New Roman"/>
+          <w:sz w:val="24"/>
+          <w:szCs w:val="24"/>
+        </w:rPr>
+        <w:t>R&amp;D</w:t>
+      </w:r>
+      <w:r>
+        <w:rPr>
+          <w:rFonts w:ascii="Times New Roman" w:hAnsi="Times New Roman" w:cs="Times New Roman"/>
+          <w:sz w:val="24"/>
+          <w:szCs w:val="24"/>
+        </w:rPr>
+        <w:t xml:space="preserve"> conducted by universities in the United States to the private sector for use that</w:t>
+      </w:r>
+      <w:r>
+        <w:rPr>
+          <w:rFonts w:ascii="Times New Roman" w:hAnsi="Times New Roman" w:cs="Times New Roman"/>
+          <w:sz w:val="24"/>
+          <w:szCs w:val="24"/>
+        </w:rPr>
+        <w:t xml:space="preserve"> benefits the public interest.</w:t>
+      </w:r>
+    </w:p>
+    <w:p>
+      <w:pPr>
+        <w:spacing w:after="0" w:line="480" w:lineRule="auto"/>
+        <w:ind w:firstLine="720"/>
+        <w:rPr>
+          <w:rFonts w:ascii="Times New Roman" w:hAnsi="Times New Roman" w:cs="Times New Roman"/>
+          <w:sz w:val="24"/>
+          <w:szCs w:val="24"/>
+        </w:rPr>
+      </w:pPr>
+      <w:r>
+        <w:rPr>
+          <w:rFonts w:ascii="Times New Roman" w:hAnsi="Times New Roman" w:cs="Times New Roman"/>
+          <w:sz w:val="24"/>
+          <w:szCs w:val="24"/>
+        </w:rPr>
+        <w:t>In many respects, technology can be viewed as an impure public good whose consumption is non-rivalrous but excludable.  Once a technology is developed, its use by one person generally does not impede its use by another.  However, the techno</w:t>
+      </w:r>
+      <w:r>
+        <w:rPr>
+          <w:rFonts w:ascii="Times New Roman" w:hAnsi="Times New Roman" w:cs="Times New Roman"/>
+          <w:sz w:val="24"/>
+          <w:szCs w:val="24"/>
+        </w:rPr>
+        <w:t>logy may</w:t>
+      </w:r>
+      <w:r>
+        <w:rPr>
+          <w:rFonts w:ascii="Times New Roman" w:hAnsi="Times New Roman" w:cs="Times New Roman"/>
+          <w:sz w:val="24"/>
+          <w:szCs w:val="24"/>
+        </w:rPr>
+        <w:t xml:space="preserve"> be excludable </w:t>
+      </w:r>
+      <w:r>
+        <w:rPr>
+          <w:rFonts w:ascii="Times New Roman" w:hAnsi="Times New Roman" w:cs="Times New Roman"/>
+          <w:sz w:val="24"/>
+          <w:szCs w:val="24"/>
+        </w:rPr>
+        <w:t>depending on</w:t>
+      </w:r>
+      <w:r>
+        <w:rPr>
+          <w:rFonts w:ascii="Times New Roman" w:hAnsi="Times New Roman" w:cs="Times New Roman"/>
+          <w:sz w:val="24"/>
+          <w:szCs w:val="24"/>
+        </w:rPr>
+        <w:t xml:space="preserve"> its embodiment </w:t>
+      </w:r>
+      <w:r>
+        <w:rPr>
+          <w:rFonts w:ascii="Times New Roman" w:hAnsi="Times New Roman" w:cs="Times New Roman"/>
+          <w:sz w:val="24"/>
+          <w:szCs w:val="24"/>
+        </w:rPr>
+        <w:t xml:space="preserve">or it can be made excludable </w:t>
+      </w:r>
+      <w:r>
+        <w:rPr>
+          <w:rFonts w:ascii="Times New Roman" w:hAnsi="Times New Roman" w:cs="Times New Roman"/>
+          <w:sz w:val="24"/>
+          <w:szCs w:val="24"/>
+        </w:rPr>
+        <w:t>by conferring property rights to the technology in the form of intellectual property (i.e., patents, copyrights, and trade secrets) that can be enforced using the coercive powers of the state.</w:t>
+      </w:r>
       <w:r>
         <w:rPr>
           <w:rFonts w:ascii="Times New Roman" w:hAnsi="Times New Roman" w:cs="Times New Roman"/>
@@ -1296,94 +2002,6 @@
         </w:rPr>
         <w:t xml:space="preserve">  </w:t>
       </w:r>
-      <w:r>
-        <w:rPr>
-          <w:rFonts w:ascii="Times New Roman" w:hAnsi="Times New Roman" w:cs="Times New Roman"/>
-          <w:sz w:val="24"/>
-          <w:szCs w:val="24"/>
-        </w:rPr>
-        <w:t>This paper discusses the literature and discourse about the theories, construct</w:t>
-      </w:r>
-      <w:r>
-        <w:rPr>
-          <w:rFonts w:ascii="Times New Roman" w:hAnsi="Times New Roman" w:cs="Times New Roman"/>
-          <w:sz w:val="24"/>
-          <w:szCs w:val="24"/>
-        </w:rPr>
-        <w:t>s, concepts, operational approaches</w:t>
-      </w:r>
-      <w:r>
-        <w:rPr>
-          <w:rFonts w:ascii="Times New Roman" w:hAnsi="Times New Roman" w:cs="Times New Roman"/>
-          <w:sz w:val="24"/>
-          <w:szCs w:val="24"/>
-        </w:rPr>
-        <w:t xml:space="preserve">, and research findings relevant </w:t>
-      </w:r>
-      <w:r>
-        <w:rPr>
-          <w:rFonts w:ascii="Times New Roman" w:hAnsi="Times New Roman" w:cs="Times New Roman"/>
-          <w:sz w:val="24"/>
-          <w:szCs w:val="24"/>
-        </w:rPr>
-        <w:t>to</w:t>
-      </w:r>
-      <w:r>
-        <w:rPr>
-          <w:rFonts w:ascii="Times New Roman" w:hAnsi="Times New Roman" w:cs="Times New Roman"/>
-          <w:sz w:val="24"/>
-          <w:szCs w:val="24"/>
-        </w:rPr>
-        <w:t xml:space="preserve"> study</w:t>
-      </w:r>
-      <w:r>
-        <w:rPr>
-          <w:rFonts w:ascii="Times New Roman" w:hAnsi="Times New Roman" w:cs="Times New Roman"/>
-          <w:sz w:val="24"/>
-          <w:szCs w:val="24"/>
-        </w:rPr>
-        <w:t>ing</w:t>
-      </w:r>
-      <w:r>
-        <w:rPr>
-          <w:rFonts w:ascii="Times New Roman" w:hAnsi="Times New Roman" w:cs="Times New Roman"/>
-          <w:sz w:val="24"/>
-          <w:szCs w:val="24"/>
-        </w:rPr>
-        <w:t xml:space="preserve"> the role of development stage in </w:t>
-      </w:r>
-      <w:r>
-        <w:rPr>
-          <w:rFonts w:ascii="Times New Roman" w:hAnsi="Times New Roman" w:cs="Times New Roman"/>
-          <w:sz w:val="24"/>
-          <w:szCs w:val="24"/>
-        </w:rPr>
-        <w:t xml:space="preserve">the </w:t>
-      </w:r>
-      <w:r>
-        <w:rPr>
-          <w:rFonts w:ascii="Times New Roman" w:hAnsi="Times New Roman" w:cs="Times New Roman"/>
-          <w:sz w:val="24"/>
-          <w:szCs w:val="24"/>
-        </w:rPr>
-        <w:t xml:space="preserve">transfer of </w:t>
-      </w:r>
-      <w:r>
-        <w:rPr>
-          <w:rFonts w:ascii="Times New Roman" w:hAnsi="Times New Roman" w:cs="Times New Roman"/>
-          <w:sz w:val="24"/>
-          <w:szCs w:val="24"/>
-        </w:rPr>
-        <w:t>technologies</w:t>
-      </w:r>
-      <w:r>
-        <w:rPr>
-          <w:rFonts w:ascii="Times New Roman" w:hAnsi="Times New Roman" w:cs="Times New Roman"/>
-          <w:sz w:val="24"/>
-          <w:szCs w:val="24"/>
-        </w:rPr>
-        <w:t xml:space="preserve"> derived from federally-funded research and development conducted by universities in the United States to the private sector for use that benefits the public interest.  </w:t>
-      </w:r>
     </w:p>
     <w:p>
       <w:pPr>
@@ -1401,39 +2019,99 @@
           <w:sz w:val="24"/>
           <w:szCs w:val="24"/>
         </w:rPr>
-        <w:t xml:space="preserve">While the literature that explicitly examines development stage in university technology transfer is sparse, various scholars have explored the relevant issues under various </w:t>
-      </w:r>
-      <w:r>
-        <w:rPr>
-          <w:rFonts w:ascii="Times New Roman" w:hAnsi="Times New Roman" w:cs="Times New Roman"/>
-          <w:sz w:val="24"/>
-          <w:szCs w:val="24"/>
-        </w:rPr>
-        <w:t>moniker</w:t>
-      </w:r>
-      <w:r>
-        <w:rPr>
-          <w:rFonts w:ascii="Times New Roman" w:hAnsi="Times New Roman" w:cs="Times New Roman"/>
-          <w:sz w:val="24"/>
-          <w:szCs w:val="24"/>
-        </w:rPr>
-        <w:t xml:space="preserve">s and in </w:t>
-      </w:r>
-      <w:r>
-        <w:rPr>
-          <w:rFonts w:ascii="Times New Roman" w:hAnsi="Times New Roman" w:cs="Times New Roman"/>
-          <w:sz w:val="24"/>
-          <w:szCs w:val="24"/>
-        </w:rPr>
-        <w:t>different</w:t>
-      </w:r>
-      <w:r>
-        <w:rPr>
-          <w:rFonts w:ascii="Times New Roman" w:hAnsi="Times New Roman" w:cs="Times New Roman"/>
-          <w:sz w:val="24"/>
-          <w:szCs w:val="24"/>
-        </w:rPr>
-        <w:t xml:space="preserve"> ways.</w:t>
+        <w:t>Likewise, technology transfer itself can also be thought of as an impure public good.  The marginal cost of an additional actor</w:t>
+      </w:r>
+      <w:r>
+        <w:rPr>
+          <w:rFonts w:ascii="Times New Roman" w:hAnsi="Times New Roman" w:cs="Times New Roman"/>
+          <w:sz w:val="24"/>
+          <w:szCs w:val="24"/>
+        </w:rPr>
+        <w:t xml:space="preserve"> pursuing the transfer of a technology is small.  Thus, </w:t>
+      </w:r>
+      <w:r>
+        <w:rPr>
+          <w:rFonts w:ascii="Times New Roman" w:hAnsi="Times New Roman" w:cs="Times New Roman"/>
+          <w:sz w:val="24"/>
+          <w:szCs w:val="24"/>
+        </w:rPr>
+        <w:lastRenderedPageBreak/>
+        <w:t xml:space="preserve">technology transfer can be considered non-rivalrous.  However, technology transfer can be made excludable through legal mechanisms such as options and </w:t>
+      </w:r>
+      <w:r>
+        <w:rPr>
+          <w:rFonts w:ascii="Times New Roman" w:hAnsi="Times New Roman" w:cs="Times New Roman"/>
+          <w:sz w:val="24"/>
+          <w:szCs w:val="24"/>
+        </w:rPr>
+        <w:t>licenses</w:t>
+      </w:r>
+      <w:r>
+        <w:rPr>
+          <w:rFonts w:ascii="Times New Roman" w:hAnsi="Times New Roman" w:cs="Times New Roman"/>
+          <w:sz w:val="24"/>
+          <w:szCs w:val="24"/>
+        </w:rPr>
+        <w:t xml:space="preserve"> for intellectual property.</w:t>
+      </w:r>
+    </w:p>
+    <w:p>
+      <w:pPr>
+        <w:spacing w:after="0" w:line="480" w:lineRule="auto"/>
+        <w:ind w:firstLine="720"/>
+        <w:rPr>
+          <w:rFonts w:ascii="Times New Roman" w:hAnsi="Times New Roman" w:cs="Times New Roman"/>
+          <w:sz w:val="24"/>
+          <w:szCs w:val="24"/>
+        </w:rPr>
+      </w:pPr>
+      <w:r>
+        <w:rPr>
+          <w:rFonts w:ascii="Times New Roman" w:hAnsi="Times New Roman" w:cs="Times New Roman"/>
+          <w:sz w:val="24"/>
+          <w:szCs w:val="24"/>
+        </w:rPr>
+        <w:t xml:space="preserve">Public sector economics provides the necessary perspective to understand the implications of conceiving technology and technology transfer as impure public goods.  </w:t>
+      </w:r>
+      <w:r>
+        <w:rPr>
+          <w:rFonts w:ascii="Times New Roman" w:hAnsi="Times New Roman" w:cs="Times New Roman"/>
+          <w:sz w:val="24"/>
+          <w:szCs w:val="24"/>
+        </w:rPr>
+        <w:t>Public sector economics is concerned with four primary questions.  First, what goods should society produce?  Second, how should society produce</w:t>
+      </w:r>
+      <w:r>
+        <w:rPr>
+          <w:rFonts w:ascii="Times New Roman" w:hAnsi="Times New Roman" w:cs="Times New Roman"/>
+          <w:sz w:val="24"/>
+          <w:szCs w:val="24"/>
+        </w:rPr>
+        <w:t xml:space="preserve"> the</w:t>
+      </w:r>
+      <w:r>
+        <w:rPr>
+          <w:rFonts w:ascii="Times New Roman" w:hAnsi="Times New Roman" w:cs="Times New Roman"/>
+          <w:sz w:val="24"/>
+          <w:szCs w:val="24"/>
+        </w:rPr>
+        <w:t>se</w:t>
+      </w:r>
+      <w:r>
+        <w:rPr>
+          <w:rFonts w:ascii="Times New Roman" w:hAnsi="Times New Roman" w:cs="Times New Roman"/>
+          <w:sz w:val="24"/>
+          <w:szCs w:val="24"/>
+        </w:rPr>
+        <w:t xml:space="preserve"> goods</w:t>
+      </w:r>
+      <w:r>
+        <w:rPr>
+          <w:rFonts w:ascii="Times New Roman" w:hAnsi="Times New Roman" w:cs="Times New Roman"/>
+          <w:sz w:val="24"/>
+          <w:szCs w:val="24"/>
+        </w:rPr>
+        <w:t>?</w:t>
       </w:r>
       <w:r>
         <w:rPr>
@@ -1449,6 +2127,30 @@
           <w:sz w:val="24"/>
           <w:szCs w:val="24"/>
         </w:rPr>
+        <w:t xml:space="preserve"> Third, for who’s benefit should society produce these goods? And finally, how does society answer the first previous three questions</w:t>
+      </w:r>
+      <w:r>
+        <w:rPr>
+          <w:rFonts w:ascii="Times New Roman" w:hAnsi="Times New Roman" w:cs="Times New Roman"/>
+          <w:sz w:val="24"/>
+          <w:szCs w:val="24"/>
+        </w:rPr>
+        <w:t xml:space="preserve"> (Stiglitz &amp; Rosengard, 2015, p. 13)</w:t>
+      </w:r>
+      <w:r>
+        <w:rPr>
+          <w:rFonts w:ascii="Times New Roman" w:hAnsi="Times New Roman" w:cs="Times New Roman"/>
+          <w:sz w:val="24"/>
+          <w:szCs w:val="24"/>
+        </w:rPr>
+        <w:t>?</w:t>
+      </w:r>
+      <w:r>
+        <w:rPr>
+          <w:rFonts w:ascii="Times New Roman" w:hAnsi="Times New Roman" w:cs="Times New Roman"/>
+          <w:sz w:val="24"/>
+          <w:szCs w:val="24"/>
+        </w:rPr>
         <w:t xml:space="preserve"> </w:t>
       </w:r>
       <w:r>
@@ -1457,15 +2159,130 @@
           <w:sz w:val="24"/>
           <w:szCs w:val="24"/>
         </w:rPr>
-        <w:t xml:space="preserve">Understanding the role of development stage in university technology transfer is primarily an exercise in understanding </w:t>
-      </w:r>
-      <w:r>
-        <w:rPr>
-          <w:rFonts w:ascii="Times New Roman" w:hAnsi="Times New Roman" w:cs="Times New Roman"/>
-          <w:sz w:val="24"/>
-          <w:szCs w:val="24"/>
-        </w:rPr>
-        <w:t xml:space="preserve">government intervention and </w:t>
+        <w:t xml:space="preserve"> The answer to the primary research question of this study has implications principally for the second and fourth questions.</w:t>
+      </w:r>
+    </w:p>
+    <w:p>
+      <w:pPr>
+        <w:spacing w:after="0" w:line="480" w:lineRule="auto"/>
+        <w:ind w:firstLine="720"/>
+        <w:rPr>
+          <w:rFonts w:ascii="Times New Roman" w:hAnsi="Times New Roman" w:cs="Times New Roman"/>
+          <w:sz w:val="24"/>
+          <w:szCs w:val="24"/>
+        </w:rPr>
+      </w:pPr>
+      <w:r>
+        <w:rPr>
+          <w:rFonts w:ascii="Times New Roman" w:hAnsi="Times New Roman" w:cs="Times New Roman"/>
+          <w:sz w:val="24"/>
+          <w:szCs w:val="24"/>
+        </w:rPr>
+        <w:t>Current</w:t>
+      </w:r>
+      <w:r>
+        <w:rPr>
+          <w:rFonts w:ascii="Times New Roman" w:hAnsi="Times New Roman" w:cs="Times New Roman"/>
+          <w:sz w:val="24"/>
+          <w:szCs w:val="24"/>
+        </w:rPr>
+        <w:t xml:space="preserve"> federal technology transfer policy depends on </w:t>
+      </w:r>
+      <w:r>
+        <w:rPr>
+          <w:rFonts w:ascii="Times New Roman" w:hAnsi="Times New Roman" w:cs="Times New Roman"/>
+          <w:sz w:val="24"/>
+          <w:szCs w:val="24"/>
+        </w:rPr>
+        <w:t xml:space="preserve">the participation of </w:t>
+      </w:r>
+      <w:r>
+        <w:rPr>
+          <w:rFonts w:ascii="Times New Roman" w:hAnsi="Times New Roman" w:cs="Times New Roman"/>
+          <w:sz w:val="24"/>
+          <w:szCs w:val="24"/>
+        </w:rPr>
+        <w:t>private sector organizations</w:t>
+      </w:r>
+      <w:r>
+        <w:rPr>
+          <w:rFonts w:ascii="Times New Roman" w:hAnsi="Times New Roman" w:cs="Times New Roman"/>
+          <w:sz w:val="24"/>
+          <w:szCs w:val="24"/>
+        </w:rPr>
+        <w:t xml:space="preserve">.  </w:t>
+      </w:r>
+      <w:r>
+        <w:rPr>
+          <w:rFonts w:ascii="Times New Roman" w:hAnsi="Times New Roman" w:cs="Times New Roman"/>
+          <w:sz w:val="24"/>
+          <w:szCs w:val="24"/>
+        </w:rPr>
+        <w:t>I</w:t>
+      </w:r>
+      <w:r>
+        <w:rPr>
+          <w:rFonts w:ascii="Times New Roman" w:hAnsi="Times New Roman" w:cs="Times New Roman"/>
+          <w:sz w:val="24"/>
+          <w:szCs w:val="24"/>
+        </w:rPr>
+        <w:t xml:space="preserve">n the absence of private sector organizations </w:t>
+      </w:r>
+      <w:r>
+        <w:rPr>
+          <w:rFonts w:ascii="Times New Roman" w:hAnsi="Times New Roman" w:cs="Times New Roman"/>
+          <w:sz w:val="24"/>
+          <w:szCs w:val="24"/>
+        </w:rPr>
+        <w:t>participating</w:t>
+      </w:r>
+      <w:r>
+        <w:rPr>
+          <w:rFonts w:ascii="Times New Roman" w:hAnsi="Times New Roman" w:cs="Times New Roman"/>
+          <w:sz w:val="24"/>
+          <w:szCs w:val="24"/>
+        </w:rPr>
+        <w:t xml:space="preserve"> in the process</w:t>
+      </w:r>
+      <w:r>
+        <w:rPr>
+          <w:rFonts w:ascii="Times New Roman" w:hAnsi="Times New Roman" w:cs="Times New Roman"/>
+          <w:sz w:val="24"/>
+          <w:szCs w:val="24"/>
+        </w:rPr>
+        <w:t>,</w:t>
+      </w:r>
+      <w:r>
+        <w:rPr>
+          <w:rFonts w:ascii="Times New Roman" w:hAnsi="Times New Roman" w:cs="Times New Roman"/>
+          <w:sz w:val="24"/>
+          <w:szCs w:val="24"/>
+        </w:rPr>
+        <w:t xml:space="preserve"> </w:t>
+      </w:r>
+      <w:r>
+        <w:rPr>
+          <w:rFonts w:ascii="Times New Roman" w:hAnsi="Times New Roman" w:cs="Times New Roman"/>
+          <w:sz w:val="24"/>
+          <w:szCs w:val="24"/>
+        </w:rPr>
+        <w:t>t</w:t>
+      </w:r>
+      <w:r>
+        <w:rPr>
+          <w:rFonts w:ascii="Times New Roman" w:hAnsi="Times New Roman" w:cs="Times New Roman"/>
+          <w:sz w:val="24"/>
+          <w:szCs w:val="24"/>
+        </w:rPr>
+        <w:t xml:space="preserve">echnology transfer does not occur. </w:t>
+      </w:r>
+      <w:r>
+        <w:rPr>
+          <w:rFonts w:ascii="Times New Roman" w:hAnsi="Times New Roman" w:cs="Times New Roman"/>
+          <w:sz w:val="24"/>
+          <w:szCs w:val="24"/>
+        </w:rPr>
+        <w:t xml:space="preserve"> Private sector </w:t>
       </w:r>
       <w:r>
         <w:rPr>
@@ -1481,7 +2298,149 @@
           <w:sz w:val="24"/>
           <w:szCs w:val="24"/>
         </w:rPr>
-        <w:t>rganizational decision making.</w:t>
+        <w:t xml:space="preserve">rganizations must have the motivation to allocate their scarce resources toward applying the technologies to create utility (i.e., value) for one or more specific groups.  </w:t>
+      </w:r>
+      <w:r>
+        <w:rPr>
+          <w:rFonts w:ascii="Times New Roman" w:hAnsi="Times New Roman" w:cs="Times New Roman"/>
+          <w:sz w:val="24"/>
+          <w:szCs w:val="24"/>
+        </w:rPr>
+        <w:t>As such, how organizations function needs to be considered when crafting technology transfer policy.</w:t>
+      </w:r>
+    </w:p>
+    <w:p>
+      <w:pPr>
+        <w:spacing w:after="0" w:line="480" w:lineRule="auto"/>
+        <w:ind w:firstLine="720"/>
+        <w:rPr>
+          <w:rFonts w:ascii="Times New Roman" w:hAnsi="Times New Roman" w:cs="Times New Roman"/>
+          <w:sz w:val="24"/>
+          <w:szCs w:val="24"/>
+        </w:rPr>
+      </w:pPr>
+      <w:r>
+        <w:rPr>
+          <w:rFonts w:ascii="Times New Roman" w:hAnsi="Times New Roman" w:cs="Times New Roman"/>
+          <w:sz w:val="24"/>
+          <w:szCs w:val="24"/>
+        </w:rPr>
+        <w:t>Organization theory and behavior provides the perspective to understand how organizations function in the context of university technology transfer.</w:t>
+      </w:r>
+      <w:r>
+        <w:rPr>
+          <w:rFonts w:ascii="Times New Roman" w:hAnsi="Times New Roman" w:cs="Times New Roman"/>
+          <w:sz w:val="24"/>
+          <w:szCs w:val="24"/>
+        </w:rPr>
+        <w:t xml:space="preserve">  Private sector organizations </w:t>
+      </w:r>
+      <w:r>
+        <w:rPr>
+          <w:rFonts w:ascii="Times New Roman" w:hAnsi="Times New Roman" w:cs="Times New Roman"/>
+          <w:sz w:val="24"/>
+          <w:szCs w:val="24"/>
+        </w:rPr>
+        <w:t>pursue actions</w:t>
+      </w:r>
+      <w:r>
+        <w:rPr>
+          <w:rFonts w:ascii="Times New Roman" w:hAnsi="Times New Roman" w:cs="Times New Roman"/>
+          <w:sz w:val="24"/>
+          <w:szCs w:val="24"/>
+        </w:rPr>
+        <w:t xml:space="preserve"> to improve performance, facilitate success, and ensure their survival</w:t>
+      </w:r>
+      <w:r>
+        <w:rPr>
+          <w:rFonts w:ascii="Times New Roman" w:hAnsi="Times New Roman" w:cs="Times New Roman"/>
+          <w:sz w:val="24"/>
+          <w:szCs w:val="24"/>
+        </w:rPr>
+        <w:t xml:space="preserve"> (Pfeffer, 1997)</w:t>
+      </w:r>
+      <w:r>
+        <w:rPr>
+          <w:rFonts w:ascii="Times New Roman" w:hAnsi="Times New Roman" w:cs="Times New Roman"/>
+          <w:sz w:val="24"/>
+          <w:szCs w:val="24"/>
+        </w:rPr>
+        <w:t xml:space="preserve">.  Organization theory </w:t>
+      </w:r>
+      <w:r>
+        <w:rPr>
+          <w:rFonts w:ascii="Times New Roman" w:hAnsi="Times New Roman" w:cs="Times New Roman"/>
+          <w:sz w:val="24"/>
+          <w:szCs w:val="24"/>
+        </w:rPr>
+        <w:t xml:space="preserve">and behavior examines these issues and thus </w:t>
+      </w:r>
+      <w:r>
+        <w:rPr>
+          <w:rFonts w:ascii="Times New Roman" w:hAnsi="Times New Roman" w:cs="Times New Roman"/>
+          <w:sz w:val="24"/>
+          <w:szCs w:val="24"/>
+        </w:rPr>
+        <w:t xml:space="preserve">can provide insight as to whether and how development stage </w:t>
+      </w:r>
+      <w:r>
+        <w:rPr>
+          <w:rFonts w:ascii="Times New Roman" w:hAnsi="Times New Roman" w:cs="Times New Roman"/>
+          <w:sz w:val="24"/>
+          <w:szCs w:val="24"/>
+        </w:rPr>
+        <w:t xml:space="preserve">might </w:t>
+      </w:r>
+      <w:r>
+        <w:rPr>
+          <w:rFonts w:ascii="Times New Roman" w:hAnsi="Times New Roman" w:cs="Times New Roman"/>
+          <w:sz w:val="24"/>
+          <w:szCs w:val="24"/>
+        </w:rPr>
+        <w:t>factor in to organizations technology transfer efforts directed at achieving these three objectives</w:t>
+      </w:r>
+      <w:r>
+        <w:rPr>
+          <w:rFonts w:ascii="Times New Roman" w:hAnsi="Times New Roman" w:cs="Times New Roman"/>
+          <w:sz w:val="24"/>
+          <w:szCs w:val="24"/>
+        </w:rPr>
+        <w:t xml:space="preserve">. </w:t>
+      </w:r>
+    </w:p>
+    <w:p>
+      <w:pPr>
+        <w:spacing w:after="0" w:line="480" w:lineRule="auto"/>
+        <w:ind w:firstLine="720"/>
+        <w:rPr>
+          <w:rFonts w:ascii="Times New Roman" w:hAnsi="Times New Roman" w:cs="Times New Roman"/>
+          <w:sz w:val="24"/>
+          <w:szCs w:val="24"/>
+        </w:rPr>
+      </w:pPr>
+      <w:r>
+        <w:rPr>
+          <w:rFonts w:ascii="Times New Roman" w:hAnsi="Times New Roman" w:cs="Times New Roman"/>
+          <w:sz w:val="24"/>
+          <w:szCs w:val="24"/>
+        </w:rPr>
+        <w:t xml:space="preserve">Before any action can be taken, there must be a decision to act.  </w:t>
+      </w:r>
+      <w:r>
+        <w:rPr>
+          <w:rFonts w:ascii="Times New Roman" w:hAnsi="Times New Roman" w:cs="Times New Roman"/>
+          <w:sz w:val="24"/>
+          <w:szCs w:val="24"/>
+        </w:rPr>
+        <w:t>Th</w:t>
+      </w:r>
+      <w:r>
+        <w:rPr>
+          <w:rFonts w:ascii="Times New Roman" w:hAnsi="Times New Roman" w:cs="Times New Roman"/>
+          <w:sz w:val="24"/>
+          <w:szCs w:val="24"/>
+        </w:rPr>
+        <w:t>us,</w:t>
       </w:r>
       <w:r>
         <w:rPr>
@@ -1497,63 +2456,307 @@
           <w:sz w:val="24"/>
           <w:szCs w:val="24"/>
         </w:rPr>
-        <w:t xml:space="preserve"> As such, </w:t>
-      </w:r>
-      <w:r>
-        <w:rPr>
-          <w:rFonts w:ascii="Times New Roman" w:hAnsi="Times New Roman" w:cs="Times New Roman"/>
-          <w:sz w:val="24"/>
-          <w:szCs w:val="24"/>
-        </w:rPr>
-        <w:t xml:space="preserve">the </w:t>
-      </w:r>
-      <w:r>
-        <w:rPr>
-          <w:rFonts w:ascii="Times New Roman" w:hAnsi="Times New Roman" w:cs="Times New Roman"/>
-          <w:sz w:val="24"/>
-          <w:szCs w:val="24"/>
-        </w:rPr>
-        <w:t>literature on</w:t>
-      </w:r>
-      <w:r>
-        <w:rPr>
-          <w:rFonts w:ascii="Times New Roman" w:hAnsi="Times New Roman" w:cs="Times New Roman"/>
-          <w:sz w:val="24"/>
-          <w:szCs w:val="24"/>
-        </w:rPr>
-        <w:t xml:space="preserve"> public sector economics,</w:t>
-      </w:r>
-      <w:r>
-        <w:rPr>
-          <w:rFonts w:ascii="Times New Roman" w:hAnsi="Times New Roman" w:cs="Times New Roman"/>
-          <w:sz w:val="24"/>
-          <w:szCs w:val="24"/>
-        </w:rPr>
-        <w:t xml:space="preserve"> organization theory and behavior</w:t>
-      </w:r>
-      <w:r>
-        <w:rPr>
-          <w:rFonts w:ascii="Times New Roman" w:hAnsi="Times New Roman" w:cs="Times New Roman"/>
-          <w:sz w:val="24"/>
-          <w:szCs w:val="24"/>
-        </w:rPr>
-        <w:t>, and</w:t>
-      </w:r>
-      <w:r>
-        <w:rPr>
-          <w:rFonts w:ascii="Times New Roman" w:hAnsi="Times New Roman" w:cs="Times New Roman"/>
-          <w:sz w:val="24"/>
-          <w:szCs w:val="24"/>
-        </w:rPr>
-        <w:t xml:space="preserve"> decision theory</w:t>
-      </w:r>
-      <w:r>
-        <w:rPr>
-          <w:rFonts w:ascii="Times New Roman" w:hAnsi="Times New Roman" w:cs="Times New Roman"/>
-          <w:sz w:val="24"/>
-          <w:szCs w:val="24"/>
-        </w:rPr>
-        <w:t xml:space="preserve"> helps provide the theoretical and conceptual framework for examining the role of development stage in university technology transfer</w:t>
+        <w:t xml:space="preserve">private sector </w:t>
+      </w:r>
+      <w:r>
+        <w:rPr>
+          <w:rFonts w:ascii="Times New Roman" w:hAnsi="Times New Roman" w:cs="Times New Roman"/>
+          <w:sz w:val="24"/>
+          <w:szCs w:val="24"/>
+        </w:rPr>
+        <w:t xml:space="preserve">organizations </w:t>
+      </w:r>
+      <w:r>
+        <w:rPr>
+          <w:rFonts w:ascii="Times New Roman" w:hAnsi="Times New Roman" w:cs="Times New Roman"/>
+          <w:sz w:val="24"/>
+          <w:szCs w:val="24"/>
+        </w:rPr>
+        <w:t>must</w:t>
+      </w:r>
+      <w:r>
+        <w:rPr>
+          <w:rFonts w:ascii="Times New Roman" w:hAnsi="Times New Roman" w:cs="Times New Roman"/>
+          <w:sz w:val="24"/>
+          <w:szCs w:val="24"/>
+        </w:rPr>
+        <w:t xml:space="preserve"> make affirmative decisions</w:t>
+      </w:r>
+      <w:r>
+        <w:rPr>
+          <w:rFonts w:ascii="Times New Roman" w:hAnsi="Times New Roman" w:cs="Times New Roman"/>
+          <w:sz w:val="24"/>
+          <w:szCs w:val="24"/>
+        </w:rPr>
+        <w:t xml:space="preserve"> to undertake technology transfer initiatives </w:t>
+      </w:r>
+      <w:r>
+        <w:rPr>
+          <w:rFonts w:ascii="Times New Roman" w:hAnsi="Times New Roman" w:cs="Times New Roman"/>
+          <w:sz w:val="24"/>
+          <w:szCs w:val="24"/>
+        </w:rPr>
+        <w:t xml:space="preserve">and </w:t>
+      </w:r>
+      <w:r>
+        <w:rPr>
+          <w:rFonts w:ascii="Times New Roman" w:hAnsi="Times New Roman" w:cs="Times New Roman"/>
+          <w:sz w:val="24"/>
+          <w:szCs w:val="24"/>
+        </w:rPr>
+        <w:lastRenderedPageBreak/>
+        <w:t xml:space="preserve">coordinate their </w:t>
+      </w:r>
+      <w:r>
+        <w:rPr>
+          <w:rFonts w:ascii="Times New Roman" w:hAnsi="Times New Roman" w:cs="Times New Roman"/>
+          <w:sz w:val="24"/>
+          <w:szCs w:val="24"/>
+        </w:rPr>
+        <w:t>i</w:t>
+      </w:r>
+      <w:r>
+        <w:rPr>
+          <w:rFonts w:ascii="Times New Roman" w:hAnsi="Times New Roman" w:cs="Times New Roman"/>
+          <w:sz w:val="24"/>
+          <w:szCs w:val="24"/>
+        </w:rPr>
+        <w:t>nternal activities</w:t>
+      </w:r>
+      <w:r>
+        <w:rPr>
+          <w:rFonts w:ascii="Times New Roman" w:hAnsi="Times New Roman" w:cs="Times New Roman"/>
+          <w:sz w:val="24"/>
+          <w:szCs w:val="24"/>
+        </w:rPr>
+        <w:t xml:space="preserve"> to carry them out.</w:t>
+      </w:r>
+      <w:r>
+        <w:rPr>
+          <w:rFonts w:ascii="Times New Roman" w:hAnsi="Times New Roman" w:cs="Times New Roman"/>
+          <w:sz w:val="24"/>
+          <w:szCs w:val="24"/>
+        </w:rPr>
+        <w:t xml:space="preserve">  </w:t>
+      </w:r>
+      <w:r>
+        <w:rPr>
+          <w:rFonts w:ascii="Times New Roman" w:hAnsi="Times New Roman" w:cs="Times New Roman"/>
+          <w:sz w:val="24"/>
+          <w:szCs w:val="24"/>
+        </w:rPr>
+        <w:t>However, organizational decision making is different than individual decision making.  Decision making in the context of an organization</w:t>
+      </w:r>
+      <w:r>
+        <w:rPr>
+          <w:rFonts w:ascii="Times New Roman" w:hAnsi="Times New Roman" w:cs="Times New Roman"/>
+          <w:sz w:val="24"/>
+          <w:szCs w:val="24"/>
+        </w:rPr>
+        <w:t xml:space="preserve"> interactions among individuals and groups.  Thus, organizational decision making</w:t>
+      </w:r>
+      <w:r>
+        <w:rPr>
+          <w:rFonts w:ascii="Times New Roman" w:hAnsi="Times New Roman" w:cs="Times New Roman"/>
+          <w:sz w:val="24"/>
+          <w:szCs w:val="24"/>
+        </w:rPr>
+        <w:t xml:space="preserve"> is a social phenomenon.  </w:t>
+      </w:r>
+      <w:r>
+        <w:rPr>
+          <w:rFonts w:ascii="Times New Roman" w:hAnsi="Times New Roman" w:cs="Times New Roman"/>
+          <w:sz w:val="24"/>
+          <w:szCs w:val="24"/>
+        </w:rPr>
+        <w:t>Under</w:t>
+      </w:r>
+      <w:r>
+        <w:rPr>
+          <w:rFonts w:ascii="Times New Roman" w:hAnsi="Times New Roman" w:cs="Times New Roman"/>
+          <w:sz w:val="24"/>
+          <w:szCs w:val="24"/>
+        </w:rPr>
+        <w:t xml:space="preserve">standing </w:t>
+      </w:r>
+      <w:r>
+        <w:rPr>
+          <w:rFonts w:ascii="Times New Roman" w:hAnsi="Times New Roman" w:cs="Times New Roman"/>
+          <w:sz w:val="24"/>
+          <w:szCs w:val="24"/>
+        </w:rPr>
+        <w:t xml:space="preserve">whether development stage factors into </w:t>
+      </w:r>
+      <w:r>
+        <w:rPr>
+          <w:rFonts w:ascii="Times New Roman" w:hAnsi="Times New Roman" w:cs="Times New Roman"/>
+          <w:sz w:val="24"/>
+          <w:szCs w:val="24"/>
+        </w:rPr>
+        <w:t xml:space="preserve">organizational decision making about </w:t>
+      </w:r>
+      <w:r>
+        <w:rPr>
+          <w:rFonts w:ascii="Times New Roman" w:hAnsi="Times New Roman" w:cs="Times New Roman"/>
+          <w:sz w:val="24"/>
+          <w:szCs w:val="24"/>
+        </w:rPr>
+        <w:t xml:space="preserve">potential </w:t>
+      </w:r>
+      <w:r>
+        <w:rPr>
+          <w:rFonts w:ascii="Times New Roman" w:hAnsi="Times New Roman" w:cs="Times New Roman"/>
+          <w:sz w:val="24"/>
+          <w:szCs w:val="24"/>
+        </w:rPr>
+        <w:t>technology transfer</w:t>
+      </w:r>
+      <w:r>
+        <w:rPr>
+          <w:rFonts w:ascii="Times New Roman" w:hAnsi="Times New Roman" w:cs="Times New Roman"/>
+          <w:sz w:val="24"/>
+          <w:szCs w:val="24"/>
+        </w:rPr>
+        <w:t xml:space="preserve"> initiatives</w:t>
+      </w:r>
+      <w:r>
+        <w:rPr>
+          <w:rFonts w:ascii="Times New Roman" w:hAnsi="Times New Roman" w:cs="Times New Roman"/>
+          <w:sz w:val="24"/>
+          <w:szCs w:val="24"/>
+        </w:rPr>
+        <w:t xml:space="preserve"> should provide useful insights that will better inform public policy.</w:t>
+      </w:r>
+    </w:p>
+    <w:p>
+      <w:pPr>
+        <w:spacing w:after="0" w:line="480" w:lineRule="auto"/>
+        <w:ind w:firstLine="720"/>
+        <w:rPr>
+          <w:rFonts w:ascii="Times New Roman" w:hAnsi="Times New Roman" w:cs="Times New Roman"/>
+          <w:sz w:val="24"/>
+          <w:szCs w:val="24"/>
+        </w:rPr>
+      </w:pPr>
+      <w:r>
+        <w:rPr>
+          <w:rFonts w:ascii="Times New Roman" w:hAnsi="Times New Roman" w:cs="Times New Roman"/>
+          <w:sz w:val="24"/>
+          <w:szCs w:val="24"/>
+        </w:rPr>
+        <w:t>Because the discourse related to the focus of this study draws upon various fields and is therefore interdisciplinary, I have organized this literature review thematically within a cause and effect pattern</w:t>
+      </w:r>
+      <w:r>
+        <w:rPr>
+          <w:rFonts w:ascii="Times New Roman" w:hAnsi="Times New Roman" w:cs="Times New Roman"/>
+          <w:sz w:val="24"/>
+          <w:szCs w:val="24"/>
+        </w:rPr>
+        <w:t>, much like one of the structures outlined by Hart (2000, p. 188)</w:t>
+      </w:r>
+      <w:r>
+        <w:rPr>
+          <w:rFonts w:ascii="Times New Roman" w:hAnsi="Times New Roman" w:cs="Times New Roman"/>
+          <w:sz w:val="24"/>
+          <w:szCs w:val="24"/>
+        </w:rPr>
+        <w:t>.  I begin by defining the important concepts r</w:t>
+      </w:r>
+      <w:r>
+        <w:rPr>
+          <w:rFonts w:ascii="Times New Roman" w:hAnsi="Times New Roman" w:cs="Times New Roman"/>
+          <w:sz w:val="24"/>
+          <w:szCs w:val="24"/>
+        </w:rPr>
+        <w:t>elevant to the study and providing</w:t>
+      </w:r>
+      <w:r>
+        <w:rPr>
+          <w:rFonts w:ascii="Times New Roman" w:hAnsi="Times New Roman" w:cs="Times New Roman"/>
+          <w:sz w:val="24"/>
+          <w:szCs w:val="24"/>
+        </w:rPr>
+        <w:t xml:space="preserve"> evidence from the literature that supports those definitions.  I then establish the existence of the problem</w:t>
+      </w:r>
+      <w:r>
+        <w:rPr>
+          <w:rFonts w:ascii="Times New Roman" w:hAnsi="Times New Roman" w:cs="Times New Roman"/>
+          <w:sz w:val="24"/>
+          <w:szCs w:val="24"/>
+        </w:rPr>
+        <w:t xml:space="preserve"> being studied, namely that the transfer of technologies derived </w:t>
+      </w:r>
+      <w:r>
+        <w:rPr>
+          <w:rFonts w:ascii="Times New Roman" w:hAnsi="Times New Roman" w:cs="Times New Roman"/>
+          <w:sz w:val="24"/>
+          <w:szCs w:val="24"/>
+        </w:rPr>
+        <w:t>from federally funded R&amp;D conducted by universities to the private sector to benefit the public interest is much less than it should or could be.</w:t>
+      </w:r>
+      <w:r>
+        <w:rPr>
+          <w:rFonts w:ascii="Times New Roman" w:hAnsi="Times New Roman" w:cs="Times New Roman"/>
+          <w:sz w:val="24"/>
+          <w:szCs w:val="24"/>
+        </w:rPr>
+        <w:t xml:space="preserve"> </w:t>
+      </w:r>
+      <w:r>
+        <w:rPr>
+          <w:rFonts w:ascii="Times New Roman" w:hAnsi="Times New Roman" w:cs="Times New Roman"/>
+          <w:sz w:val="24"/>
+          <w:szCs w:val="24"/>
+        </w:rPr>
+        <w:t xml:space="preserve"> This </w:t>
+      </w:r>
+      <w:r>
+        <w:rPr>
+          <w:rFonts w:ascii="Times New Roman" w:hAnsi="Times New Roman" w:cs="Times New Roman"/>
+          <w:sz w:val="24"/>
+          <w:szCs w:val="24"/>
+        </w:rPr>
+        <w:t>includ</w:t>
+      </w:r>
+      <w:r>
+        <w:rPr>
+          <w:rFonts w:ascii="Times New Roman" w:hAnsi="Times New Roman" w:cs="Times New Roman"/>
+          <w:sz w:val="24"/>
+          <w:szCs w:val="24"/>
+        </w:rPr>
+        <w:t>es outlining</w:t>
+      </w:r>
+      <w:r>
+        <w:rPr>
+          <w:rFonts w:ascii="Times New Roman" w:hAnsi="Times New Roman" w:cs="Times New Roman"/>
+          <w:sz w:val="24"/>
+          <w:szCs w:val="24"/>
+        </w:rPr>
+        <w:t xml:space="preserve"> possible causes and the main factors </w:t>
+      </w:r>
+      <w:r>
+        <w:rPr>
+          <w:rFonts w:ascii="Times New Roman" w:hAnsi="Times New Roman" w:cs="Times New Roman"/>
+          <w:sz w:val="24"/>
+          <w:szCs w:val="24"/>
+        </w:rPr>
+        <w:t>that underlie</w:t>
+      </w:r>
+      <w:r>
+        <w:rPr>
+          <w:rFonts w:ascii="Times New Roman" w:hAnsi="Times New Roman" w:cs="Times New Roman"/>
+          <w:sz w:val="24"/>
+          <w:szCs w:val="24"/>
+        </w:rPr>
+        <w:t xml:space="preserve"> them</w:t>
+      </w:r>
+      <w:r>
+        <w:rPr>
+          <w:rFonts w:ascii="Times New Roman" w:hAnsi="Times New Roman" w:cs="Times New Roman"/>
+          <w:sz w:val="24"/>
+          <w:szCs w:val="24"/>
+        </w:rPr>
+        <w:t xml:space="preserve"> explored in the literature</w:t>
       </w:r>
       <w:r>
         <w:rPr>
@@ -1563,6 +2766,54 @@
         </w:rPr>
         <w:t>.</w:t>
       </w:r>
+      <w:r>
+        <w:rPr>
+          <w:rFonts w:ascii="Times New Roman" w:hAnsi="Times New Roman" w:cs="Times New Roman"/>
+          <w:sz w:val="24"/>
+          <w:szCs w:val="24"/>
+        </w:rPr>
+        <w:t xml:space="preserve">  </w:t>
+      </w:r>
+      <w:r>
+        <w:rPr>
+          <w:rFonts w:ascii="Times New Roman" w:hAnsi="Times New Roman" w:cs="Times New Roman"/>
+          <w:sz w:val="24"/>
+          <w:szCs w:val="24"/>
+        </w:rPr>
+        <w:t>Next</w:t>
+      </w:r>
+      <w:r>
+        <w:rPr>
+          <w:rFonts w:ascii="Times New Roman" w:hAnsi="Times New Roman" w:cs="Times New Roman"/>
+          <w:sz w:val="24"/>
+          <w:szCs w:val="24"/>
+        </w:rPr>
+        <w:t xml:space="preserve">, I propose an alternative cause of the problem </w:t>
+      </w:r>
+      <w:r>
+        <w:rPr>
+          <w:rFonts w:ascii="Times New Roman" w:hAnsi="Times New Roman" w:cs="Times New Roman"/>
+          <w:sz w:val="24"/>
+          <w:szCs w:val="24"/>
+        </w:rPr>
+        <w:t xml:space="preserve">by offering a theory about how development stage impacts the university technology transfer process </w:t>
+      </w:r>
+      <w:r>
+        <w:rPr>
+          <w:rFonts w:ascii="Times New Roman" w:hAnsi="Times New Roman" w:cs="Times New Roman"/>
+          <w:sz w:val="24"/>
+          <w:szCs w:val="24"/>
+        </w:rPr>
+        <w:t xml:space="preserve">and </w:t>
+      </w:r>
+      <w:r>
+        <w:rPr>
+          <w:rFonts w:ascii="Times New Roman" w:hAnsi="Times New Roman" w:cs="Times New Roman"/>
+          <w:sz w:val="24"/>
+          <w:szCs w:val="24"/>
+        </w:rPr>
+        <w:t>provide evidence from the literature to support it.  Finally, I suggest a course of action to determine whether the theory is true or not.</w:t>
+      </w:r>
     </w:p>
     <w:p>
       <w:pPr>
@@ -1582,7 +2833,42 @@
           <w:sz w:val="24"/>
           <w:szCs w:val="24"/>
         </w:rPr>
-        <w:t>Literature Review</w:t>
+        <w:t>Important Concepts</w:t>
+      </w:r>
+    </w:p>
+    <w:p>
+      <w:pPr>
+        <w:spacing w:after="0" w:line="480" w:lineRule="auto"/>
+        <w:ind w:firstLine="720"/>
+        <w:rPr>
+          <w:rFonts w:ascii="Times New Roman" w:hAnsi="Times New Roman" w:cs="Times New Roman"/>
+          <w:sz w:val="24"/>
+          <w:szCs w:val="24"/>
+        </w:rPr>
+      </w:pPr>
+      <w:r>
+        <w:rPr>
+          <w:rFonts w:ascii="Times New Roman" w:hAnsi="Times New Roman" w:cs="Times New Roman"/>
+          <w:sz w:val="24"/>
+          <w:szCs w:val="24"/>
+        </w:rPr>
+        <w:t xml:space="preserve">Successfully completing any research study requires one to clearly understand and define of what is being investigated.  To do otherwise is tantamount to pursuing a fool’s errand, much like the proverbial snipe hunt.  </w:t>
+      </w:r>
+      <w:r>
+        <w:rPr>
+          <w:rFonts w:ascii="Times New Roman" w:hAnsi="Times New Roman" w:cs="Times New Roman"/>
+          <w:sz w:val="24"/>
+          <w:szCs w:val="24"/>
+        </w:rPr>
+        <w:t>Among</w:t>
+      </w:r>
+      <w:r>
+        <w:rPr>
+          <w:rFonts w:ascii="Times New Roman" w:hAnsi="Times New Roman" w:cs="Times New Roman"/>
+          <w:sz w:val="24"/>
+          <w:szCs w:val="24"/>
+        </w:rPr>
+        <w:t xml:space="preserve"> the first questions that must be answered to pursue this research are what exactly is technology and what precisely is technology transfer?</w:t>
       </w:r>
     </w:p>
     <w:p>
@@ -1602,54 +2888,13 @@
           <w:sz w:val="24"/>
           <w:szCs w:val="24"/>
         </w:rPr>
+        <w:lastRenderedPageBreak/>
         <w:t>Technology</w:t>
       </w:r>
     </w:p>
     <w:p>
       <w:pPr>
         <w:spacing w:after="0" w:line="480" w:lineRule="auto"/>
-        <w:rPr>
-          <w:rFonts w:ascii="Times New Roman" w:hAnsi="Times New Roman" w:cs="Times New Roman"/>
-          <w:sz w:val="24"/>
-          <w:szCs w:val="24"/>
-        </w:rPr>
-      </w:pPr>
-      <w:r>
-        <w:rPr>
-          <w:rFonts w:ascii="Times New Roman" w:hAnsi="Times New Roman" w:cs="Times New Roman"/>
-          <w:sz w:val="24"/>
-          <w:szCs w:val="24"/>
-        </w:rPr>
-        <w:tab/>
-      </w:r>
-      <w:r>
-        <w:rPr>
-          <w:rFonts w:ascii="Times New Roman" w:hAnsi="Times New Roman" w:cs="Times New Roman"/>
-          <w:sz w:val="24"/>
-          <w:szCs w:val="24"/>
-        </w:rPr>
-        <w:t>Successfully completing a</w:t>
-      </w:r>
-      <w:r>
-        <w:rPr>
-          <w:rFonts w:ascii="Times New Roman" w:hAnsi="Times New Roman" w:cs="Times New Roman"/>
-          <w:sz w:val="24"/>
-          <w:szCs w:val="24"/>
-        </w:rPr>
-        <w:t>ny</w:t>
-      </w:r>
-      <w:r>
-        <w:rPr>
-          <w:rFonts w:ascii="Times New Roman" w:hAnsi="Times New Roman" w:cs="Times New Roman"/>
-          <w:sz w:val="24"/>
-          <w:szCs w:val="24"/>
-        </w:rPr>
-        <w:t xml:space="preserve"> research study requires a clear understanding and definition of what one is studying.  To do otherwise is tantamount to pursuing a fool’s errand, much like the proverbial snipe hunt.  As such, the first questions that must be answered to pursue this investigation are what exactly is technology and what precisely is technology transfer?</w:t>
-      </w:r>
-    </w:p>
-    <w:p>
-      <w:pPr>
-        <w:spacing w:after="0" w:line="480" w:lineRule="auto"/>
         <w:ind w:firstLine="720"/>
         <w:rPr>
           <w:rFonts w:ascii="Times New Roman" w:hAnsi="Times New Roman" w:cs="Times New Roman"/>
@@ -1663,7 +2908,6 @@
           <w:sz w:val="24"/>
           <w:szCs w:val="24"/>
         </w:rPr>
-        <w:lastRenderedPageBreak/>
         <w:t xml:space="preserve">There is significant debate among scholars about the definition of the term </w:t>
       </w:r>
       <w:r>
@@ -1705,7 +2949,17 @@
           <w:sz w:val="24"/>
           <w:szCs w:val="24"/>
         </w:rPr>
-        <w:t xml:space="preserve"> in the context of U.S. public policy.  </w:t>
+        <w:t xml:space="preserve"> in the context of U.</w:t>
+      </w:r>
+      <w:bookmarkStart w:id="0" w:name="_GoBack"/>
+      <w:bookmarkEnd w:id="0"/>
+      <w:r>
+        <w:rPr>
+          <w:rFonts w:ascii="Times New Roman" w:hAnsi="Times New Roman" w:cs="Times New Roman"/>
+          <w:sz w:val="24"/>
+          <w:szCs w:val="24"/>
+        </w:rPr>
+        <w:t xml:space="preserve">S. public policy.  </w:t>
       </w:r>
       <w:r>
         <w:rPr>
@@ -2056,7 +3310,16 @@
           <w:sz w:val="24"/>
           <w:szCs w:val="24"/>
         </w:rPr>
-        <w:t xml:space="preserve">, which is its oldest cognate. </w:t>
+        <w:t xml:space="preserve">, which is its </w:t>
+      </w:r>
+      <w:r>
+        <w:rPr>
+          <w:rFonts w:ascii="Times New Roman" w:hAnsi="Times New Roman" w:cs="Times New Roman"/>
+          <w:sz w:val="24"/>
+          <w:szCs w:val="24"/>
+        </w:rPr>
+        <w:lastRenderedPageBreak/>
+        <w:t xml:space="preserve">oldest cognate. </w:t>
       </w:r>
       <w:r>
         <w:rPr>
@@ -2089,16 +3352,7 @@
           <w:sz w:val="24"/>
           <w:szCs w:val="24"/>
         </w:rPr>
-        <w:t xml:space="preserve"> </w:t>
-      </w:r>
-      <w:r>
-        <w:rPr>
-          <w:rFonts w:ascii="Times New Roman" w:hAnsi="Times New Roman" w:cs="Times New Roman"/>
-          <w:sz w:val="24"/>
-          <w:szCs w:val="24"/>
-        </w:rPr>
-        <w:lastRenderedPageBreak/>
-        <w:t>(i.e., branch of learning or human activity)</w:t>
+        <w:t xml:space="preserve"> (i.e., branch of learning or human activity)</w:t>
       </w:r>
       <w:r>
         <w:rPr>
@@ -7483,70 +8737,7 @@
           <w:sz w:val="24"/>
           <w:szCs w:val="24"/>
         </w:rPr>
-        <w:t xml:space="preserve">Understanding Public Policy. </w:t>
-      </w:r>
-      <w:r>
-        <w:rPr>
-          <w:rFonts w:ascii="Times New Roman" w:hAnsi="Times New Roman" w:cs="Times New Roman"/>
-          <w:sz w:val="24"/>
-          <w:szCs w:val="24"/>
-        </w:rPr>
-        <w:t>Upper Saddle River, NJ: Prentice-Hall.</w:t>
-      </w:r>
-    </w:p>
-    <w:p>
-      <w:pPr>
-        <w:spacing w:after="0" w:line="480" w:lineRule="auto"/>
-        <w:ind w:left="720" w:hanging="720"/>
-        <w:rPr>
-          <w:rFonts w:ascii="Times New Roman" w:hAnsi="Times New Roman" w:cs="Times New Roman"/>
-          <w:sz w:val="24"/>
-          <w:szCs w:val="24"/>
-        </w:rPr>
-      </w:pPr>
-      <w:r>
-        <w:rPr>
-          <w:rFonts w:ascii="Times New Roman" w:hAnsi="Times New Roman" w:cs="Times New Roman"/>
-          <w:sz w:val="24"/>
-          <w:szCs w:val="24"/>
-        </w:rPr>
-        <w:t xml:space="preserve">Frické, M. (2019). The Knowledge Pyramid: the DIKW Hierarchy. </w:t>
-      </w:r>
-      <w:r>
-        <w:rPr>
-          <w:rFonts w:ascii="Times New Roman" w:hAnsi="Times New Roman" w:cs="Times New Roman"/>
-          <w:i/>
-          <w:sz w:val="24"/>
-          <w:szCs w:val="24"/>
-        </w:rPr>
-        <w:t>Knowledge Organization</w:t>
-      </w:r>
-      <w:r>
-        <w:rPr>
-          <w:rFonts w:ascii="Times New Roman" w:hAnsi="Times New Roman" w:cs="Times New Roman"/>
-          <w:sz w:val="24"/>
-          <w:szCs w:val="24"/>
-        </w:rPr>
-        <w:t>, 46(1), 33-46. doi:10.5771/0943-7444-2019-1-33</w:t>
-      </w:r>
-    </w:p>
-    <w:p>
-      <w:pPr>
-        <w:spacing w:after="0" w:line="480" w:lineRule="auto"/>
-        <w:ind w:left="720" w:hanging="720"/>
-        <w:rPr>
-          <w:rFonts w:ascii="Times New Roman" w:hAnsi="Times New Roman" w:cs="Times New Roman"/>
-          <w:sz w:val="24"/>
-          <w:szCs w:val="24"/>
-        </w:rPr>
-      </w:pPr>
-      <w:r>
-        <w:rPr>
-          <w:rFonts w:ascii="Times New Roman" w:hAnsi="Times New Roman" w:cs="Times New Roman"/>
-          <w:sz w:val="24"/>
-          <w:szCs w:val="24"/>
-        </w:rPr>
-        <w:t xml:space="preserve">Kahneman, D., &amp; Tversky, A. (1980). Prospect theory. </w:t>
+        <w:t xml:space="preserve">Understanding </w:t>
       </w:r>
       <w:r>
         <w:rPr>
@@ -7556,15 +8747,7 @@
           <w:sz w:val="24"/>
           <w:szCs w:val="24"/>
         </w:rPr>
-        <w:t>Econometrica</w:t>
-      </w:r>
-      <w:r>
-        <w:rPr>
-          <w:rFonts w:ascii="Times New Roman" w:hAnsi="Times New Roman" w:cs="Times New Roman"/>
-          <w:sz w:val="24"/>
-          <w:szCs w:val="24"/>
-        </w:rPr>
-        <w:t xml:space="preserve">, </w:t>
+        <w:t>p</w:t>
       </w:r>
       <w:r>
         <w:rPr>
@@ -7574,34 +8757,7 @@
           <w:sz w:val="24"/>
           <w:szCs w:val="24"/>
         </w:rPr>
-        <w:t>12</w:t>
-      </w:r>
-      <w:r>
-        <w:rPr>
-          <w:rFonts w:ascii="Times New Roman" w:hAnsi="Times New Roman" w:cs="Times New Roman"/>
-          <w:sz w:val="24"/>
-          <w:szCs w:val="24"/>
-        </w:rPr>
-        <w:t>.</w:t>
-      </w:r>
-    </w:p>
-    <w:p>
-      <w:pPr>
-        <w:spacing w:after="0" w:line="480" w:lineRule="auto"/>
-        <w:ind w:left="720" w:hanging="720"/>
-        <w:rPr>
-          <w:rFonts w:ascii="Times New Roman" w:hAnsi="Times New Roman" w:cs="Times New Roman"/>
-          <w:sz w:val="24"/>
-          <w:szCs w:val="24"/>
-        </w:rPr>
-      </w:pPr>
-      <w:r>
-        <w:rPr>
-          <w:rFonts w:ascii="Times New Roman" w:hAnsi="Times New Roman" w:cs="Times New Roman"/>
-          <w:sz w:val="24"/>
-          <w:szCs w:val="24"/>
-        </w:rPr>
-        <w:t xml:space="preserve">Kahneman, D., &amp; Tversky, A. (2013). Prospect theory: An analysis of decision under risk. In </w:t>
+        <w:t xml:space="preserve">ublic </w:t>
       </w:r>
       <w:r>
         <w:rPr>
@@ -7611,115 +8767,7 @@
           <w:sz w:val="24"/>
           <w:szCs w:val="24"/>
         </w:rPr>
-        <w:t>Handbook of the fundamentals of financial decision making: Part I</w:t>
-      </w:r>
-      <w:r>
-        <w:rPr>
-          <w:rFonts w:ascii="Times New Roman" w:hAnsi="Times New Roman" w:cs="Times New Roman"/>
-          <w:sz w:val="24"/>
-          <w:szCs w:val="24"/>
-        </w:rPr>
-        <w:t xml:space="preserve"> (pp. 99-127).</w:t>
-      </w:r>
-    </w:p>
-    <w:p>
-      <w:pPr>
-        <w:spacing w:after="0" w:line="480" w:lineRule="auto"/>
-        <w:ind w:left="720" w:hanging="720"/>
-        <w:rPr>
-          <w:rFonts w:ascii="Times New Roman" w:hAnsi="Times New Roman" w:cs="Times New Roman"/>
-          <w:sz w:val="24"/>
-          <w:szCs w:val="24"/>
-        </w:rPr>
-      </w:pPr>
-      <w:r>
-        <w:rPr>
-          <w:rFonts w:ascii="Times New Roman" w:hAnsi="Times New Roman" w:cs="Times New Roman"/>
-          <w:sz w:val="24"/>
-          <w:szCs w:val="24"/>
-        </w:rPr>
-        <w:lastRenderedPageBreak/>
-        <w:t>Machiavelli, N. (1532</w:t>
-      </w:r>
-      <w:r>
-        <w:rPr>
-          <w:rFonts w:ascii="Times New Roman" w:hAnsi="Times New Roman" w:cs="Times New Roman"/>
-          <w:sz w:val="24"/>
-          <w:szCs w:val="24"/>
-        </w:rPr>
-        <w:t xml:space="preserve">). </w:t>
-      </w:r>
-      <w:r>
-        <w:rPr>
-          <w:rFonts w:ascii="Times New Roman" w:hAnsi="Times New Roman" w:cs="Times New Roman"/>
-          <w:i/>
-          <w:sz w:val="24"/>
-          <w:szCs w:val="24"/>
-        </w:rPr>
-        <w:t>The prince</w:t>
-      </w:r>
-      <w:r>
-        <w:rPr>
-          <w:rFonts w:ascii="Times New Roman" w:hAnsi="Times New Roman" w:cs="Times New Roman"/>
-          <w:sz w:val="24"/>
-          <w:szCs w:val="24"/>
-        </w:rPr>
-        <w:t xml:space="preserve"> (H. C. Mansfield, Jr., Trans. 1985). Chicago, IL: The University of Chicago Press. </w:t>
-      </w:r>
-    </w:p>
-    <w:p>
-      <w:pPr>
-        <w:spacing w:after="0" w:line="480" w:lineRule="auto"/>
-        <w:ind w:left="720" w:hanging="720"/>
-        <w:rPr>
-          <w:rFonts w:ascii="Times New Roman" w:hAnsi="Times New Roman" w:cs="Times New Roman"/>
-          <w:sz w:val="24"/>
-          <w:szCs w:val="24"/>
-        </w:rPr>
-      </w:pPr>
-      <w:r>
-        <w:rPr>
-          <w:rFonts w:ascii="Times New Roman" w:hAnsi="Times New Roman" w:cs="Times New Roman"/>
-          <w:sz w:val="24"/>
-          <w:szCs w:val="24"/>
-        </w:rPr>
-        <w:t xml:space="preserve">March, J. G. (1997). Understanding how decisions happen in organizations. In Zur Shapria (Ed.), </w:t>
-      </w:r>
-      <w:r>
-        <w:rPr>
-          <w:rFonts w:ascii="Times New Roman" w:hAnsi="Times New Roman" w:cs="Times New Roman"/>
-          <w:i/>
-          <w:sz w:val="24"/>
-          <w:szCs w:val="24"/>
-        </w:rPr>
-        <w:t>Organizational decision making</w:t>
-      </w:r>
-      <w:r>
-        <w:rPr>
-          <w:rFonts w:ascii="Times New Roman" w:hAnsi="Times New Roman" w:cs="Times New Roman"/>
-          <w:sz w:val="24"/>
-          <w:szCs w:val="24"/>
-        </w:rPr>
-        <w:t xml:space="preserve"> (9-32). New York, NY: Cambridge University Press.</w:t>
-      </w:r>
-    </w:p>
-    <w:p>
-      <w:pPr>
-        <w:spacing w:after="0" w:line="480" w:lineRule="auto"/>
-        <w:ind w:left="720" w:hanging="720"/>
-        <w:rPr>
-          <w:rFonts w:ascii="Times New Roman" w:hAnsi="Times New Roman" w:cs="Times New Roman"/>
-          <w:sz w:val="24"/>
-          <w:szCs w:val="24"/>
-        </w:rPr>
-      </w:pPr>
-      <w:r>
-        <w:rPr>
-          <w:rFonts w:ascii="Times New Roman" w:hAnsi="Times New Roman" w:cs="Times New Roman"/>
-          <w:sz w:val="24"/>
-          <w:szCs w:val="24"/>
-        </w:rPr>
-        <w:t xml:space="preserve">Munteanu, R. (2012). Stage of development and licensing university inventions. </w:t>
+        <w:t>p</w:t>
       </w:r>
       <w:r>
         <w:rPr>
@@ -7729,24 +8777,15 @@
           <w:sz w:val="24"/>
           <w:szCs w:val="24"/>
         </w:rPr>
-        <w:t>International Journal of Management and Enterprise Development</w:t>
-      </w:r>
-      <w:r>
-        <w:rPr>
-          <w:rFonts w:ascii="Times New Roman" w:hAnsi="Times New Roman" w:cs="Times New Roman"/>
-          <w:iCs/>
-          <w:sz w:val="24"/>
-          <w:szCs w:val="24"/>
-        </w:rPr>
-        <w:t xml:space="preserve"> </w:t>
-      </w:r>
-      <w:r>
-        <w:rPr>
-          <w:rFonts w:ascii="Times New Roman" w:hAnsi="Times New Roman" w:cs="Times New Roman"/>
-          <w:sz w:val="24"/>
-          <w:szCs w:val="24"/>
-        </w:rPr>
-        <w:t>(1). doi:10.1504/IJMED.2012.046796</w:t>
+        <w:t xml:space="preserve">olicy. </w:t>
+      </w:r>
+      <w:r>
+        <w:rPr>
+          <w:rFonts w:ascii="Times New Roman" w:hAnsi="Times New Roman" w:cs="Times New Roman"/>
+          <w:sz w:val="24"/>
+          <w:szCs w:val="24"/>
+        </w:rPr>
+        <w:t>Upper Saddle River, NJ: Prentice-Hall.</w:t>
       </w:r>
     </w:p>
     <w:p>
@@ -7765,7 +8804,7 @@
           <w:sz w:val="24"/>
           <w:szCs w:val="24"/>
         </w:rPr>
-        <w:t xml:space="preserve">Office of Management and Budget [OMB]. (2002). </w:t>
+        <w:t xml:space="preserve">Pfeffer, J. (1997). </w:t>
       </w:r>
       <w:r>
         <w:rPr>
@@ -7774,15 +8813,24 @@
           <w:sz w:val="24"/>
           <w:szCs w:val="24"/>
         </w:rPr>
-        <w:t>The President's Management Agenda</w:t>
-      </w:r>
-      <w:r>
-        <w:rPr>
-          <w:rFonts w:ascii="Times New Roman" w:hAnsi="Times New Roman" w:cs="Times New Roman"/>
-          <w:sz w:val="24"/>
-          <w:szCs w:val="24"/>
-        </w:rPr>
-        <w:t>. Retrieved from http://www.dtic.mil/dtic/tr/fulltext/u2/a394421.pdf</w:t>
+        <w:t>New directions for organization theory: Problems and perspectives</w:t>
+      </w:r>
+      <w:r>
+        <w:rPr>
+          <w:rFonts w:ascii="Times New Roman" w:hAnsi="Times New Roman" w:cs="Times New Roman"/>
+          <w:sz w:val="24"/>
+          <w:szCs w:val="24"/>
+        </w:rPr>
+        <w:t xml:space="preserve">. </w:t>
+      </w:r>
+      <w:r>
+        <w:rPr>
+          <w:rFonts w:ascii="Times New Roman" w:hAnsi="Times New Roman" w:cs="Times New Roman"/>
+          <w:sz w:val="24"/>
+          <w:szCs w:val="24"/>
+        </w:rPr>
+        <w:br/>
+        <w:t>New York, NY: Oxford University Press.</w:t>
       </w:r>
     </w:p>
     <w:p>
@@ -7801,7 +8849,7 @@
           <w:sz w:val="24"/>
           <w:szCs w:val="24"/>
         </w:rPr>
-        <w:t xml:space="preserve">Office of Management and Budget [OMB]. (2018). </w:t>
+        <w:t xml:space="preserve">Frické, M. (2019). The Knowledge Pyramid: the DIKW Hierarchy. </w:t>
       </w:r>
       <w:r>
         <w:rPr>
@@ -7810,15 +8858,15 @@
           <w:sz w:val="24"/>
           <w:szCs w:val="24"/>
         </w:rPr>
-        <w:t>The President's Management Agenda</w:t>
-      </w:r>
-      <w:r>
-        <w:rPr>
-          <w:rFonts w:ascii="Times New Roman" w:hAnsi="Times New Roman" w:cs="Times New Roman"/>
-          <w:sz w:val="24"/>
-          <w:szCs w:val="24"/>
-        </w:rPr>
-        <w:t>. Retrieved from https://www.whitehouse.gov/wp-content/uploads/2018/03/Presidents-Management-Agenda.pdf</w:t>
+        <w:t>Knowledge Organization</w:t>
+      </w:r>
+      <w:r>
+        <w:rPr>
+          <w:rFonts w:ascii="Times New Roman" w:hAnsi="Times New Roman" w:cs="Times New Roman"/>
+          <w:sz w:val="24"/>
+          <w:szCs w:val="24"/>
+        </w:rPr>
+        <w:t>, 46(1), 33-46. doi:10.5771/0943-7444-2019-1-33</w:t>
       </w:r>
     </w:p>
     <w:p>
@@ -7837,26 +8885,7 @@
           <w:sz w:val="24"/>
           <w:szCs w:val="24"/>
         </w:rPr>
-        <w:t>Solow, R. (1957). Technical Change and the Aggregate Production Function. The Review of Economics and Statistics, 39(3), 312-320. doi:10.2307/1926047</w:t>
-      </w:r>
-    </w:p>
-    <w:p>
-      <w:pPr>
-        <w:spacing w:after="0" w:line="480" w:lineRule="auto"/>
-        <w:ind w:left="720" w:hanging="720"/>
-        <w:rPr>
-          <w:rFonts w:ascii="Times New Roman" w:hAnsi="Times New Roman" w:cs="Times New Roman"/>
-          <w:sz w:val="24"/>
-          <w:szCs w:val="24"/>
-        </w:rPr>
-      </w:pPr>
-      <w:r>
-        <w:rPr>
-          <w:rFonts w:ascii="Times New Roman" w:hAnsi="Times New Roman" w:cs="Times New Roman"/>
-          <w:sz w:val="24"/>
-          <w:szCs w:val="24"/>
-        </w:rPr>
-        <w:t xml:space="preserve">Schatzberg, E. (2018). </w:t>
+        <w:t xml:space="preserve">Kahneman, D., &amp; Tversky, A. (1980). Prospect theory. </w:t>
       </w:r>
       <w:r>
         <w:rPr>
@@ -7866,152 +8895,15 @@
           <w:sz w:val="24"/>
           <w:szCs w:val="24"/>
         </w:rPr>
-        <w:t>Technology: critical history of a concept</w:t>
-      </w:r>
-      <w:r>
-        <w:rPr>
-          <w:rFonts w:ascii="Times New Roman" w:hAnsi="Times New Roman" w:cs="Times New Roman"/>
-          <w:sz w:val="24"/>
-          <w:szCs w:val="24"/>
-        </w:rPr>
-        <w:t>.</w:t>
-      </w:r>
-      <w:r>
-        <w:rPr>
-          <w:rFonts w:ascii="Times New Roman" w:hAnsi="Times New Roman" w:cs="Times New Roman"/>
-          <w:sz w:val="24"/>
-          <w:szCs w:val="24"/>
-        </w:rPr>
-        <w:t xml:space="preserve"> </w:t>
-      </w:r>
-      <w:r>
-        <w:rPr>
-          <w:rFonts w:ascii="Times New Roman" w:hAnsi="Times New Roman" w:cs="Times New Roman"/>
-          <w:sz w:val="24"/>
-          <w:szCs w:val="24"/>
-        </w:rPr>
-        <w:t xml:space="preserve">Chicago, IL: </w:t>
-      </w:r>
-      <w:r>
-        <w:rPr>
-          <w:rFonts w:ascii="Times New Roman" w:hAnsi="Times New Roman" w:cs="Times New Roman"/>
-          <w:sz w:val="24"/>
-          <w:szCs w:val="24"/>
-        </w:rPr>
-        <w:t>University of Chicago Press.</w:t>
-      </w:r>
-    </w:p>
-    <w:p>
-      <w:pPr>
-        <w:spacing w:after="0" w:line="480" w:lineRule="auto"/>
-        <w:ind w:left="720" w:hanging="720"/>
-        <w:rPr>
-          <w:rFonts w:ascii="Times New Roman" w:hAnsi="Times New Roman" w:cs="Times New Roman"/>
-          <w:sz w:val="24"/>
-          <w:szCs w:val="24"/>
-        </w:rPr>
-      </w:pPr>
-      <w:r>
-        <w:rPr>
-          <w:rFonts w:ascii="Times New Roman" w:hAnsi="Times New Roman" w:cs="Times New Roman"/>
-          <w:sz w:val="24"/>
-          <w:szCs w:val="24"/>
-        </w:rPr>
-        <w:t>Schrier</w:t>
-      </w:r>
-      <w:r>
-        <w:rPr>
-          <w:rFonts w:ascii="Times New Roman" w:hAnsi="Times New Roman" w:cs="Times New Roman"/>
-          <w:sz w:val="24"/>
-          <w:szCs w:val="24"/>
-        </w:rPr>
-        <w:t>,</w:t>
-      </w:r>
-      <w:r>
-        <w:rPr>
-          <w:rFonts w:ascii="Times New Roman" w:hAnsi="Times New Roman" w:cs="Times New Roman"/>
-          <w:sz w:val="24"/>
-          <w:szCs w:val="24"/>
-        </w:rPr>
-        <w:t xml:space="preserve"> Elliot. (1964). Toward Technology Transfer: The Engineering Foundation Research Conference on “Technology and the Civilian Economy.” Technology and Culture, 5(3), 344. https://doi-org.ezp.slu.edu/10.2307/3101252</w:t>
-      </w:r>
-    </w:p>
-    <w:p>
-      <w:pPr>
-        <w:spacing w:after="0" w:line="480" w:lineRule="auto"/>
-        <w:ind w:left="720" w:hanging="720"/>
-        <w:rPr>
-          <w:rFonts w:ascii="Times New Roman" w:hAnsi="Times New Roman" w:cs="Times New Roman"/>
-          <w:sz w:val="24"/>
-          <w:szCs w:val="24"/>
-        </w:rPr>
-      </w:pPr>
-      <w:r>
-        <w:rPr>
-          <w:rFonts w:ascii="Times New Roman" w:hAnsi="Times New Roman" w:cs="Times New Roman"/>
-          <w:sz w:val="24"/>
-          <w:szCs w:val="24"/>
-        </w:rPr>
-        <w:t>Simon, H. A. (1991</w:t>
-      </w:r>
-      <w:r>
-        <w:rPr>
-          <w:rFonts w:ascii="Times New Roman" w:hAnsi="Times New Roman" w:cs="Times New Roman"/>
-          <w:sz w:val="24"/>
-          <w:szCs w:val="24"/>
-        </w:rPr>
-        <w:t xml:space="preserve">). Bounded rationality and organizational learning. </w:t>
-      </w:r>
-      <w:r>
-        <w:rPr>
-          <w:rFonts w:ascii="Times New Roman" w:hAnsi="Times New Roman" w:cs="Times New Roman"/>
-          <w:sz w:val="24"/>
-          <w:szCs w:val="24"/>
-        </w:rPr>
-        <w:t>Organization Science</w:t>
-      </w:r>
-      <w:r>
-        <w:rPr>
-          <w:rFonts w:ascii="Times New Roman" w:hAnsi="Times New Roman" w:cs="Times New Roman"/>
-          <w:sz w:val="24"/>
-          <w:szCs w:val="24"/>
-        </w:rPr>
-        <w:t xml:space="preserve">, 2(1), 125-134. Retrieved from </w:t>
-      </w:r>
-      <w:r>
-        <w:rPr>
-          <w:rFonts w:ascii="Times New Roman" w:hAnsi="Times New Roman" w:cs="Times New Roman"/>
-          <w:sz w:val="24"/>
-          <w:szCs w:val="24"/>
-        </w:rPr>
-        <w:t>https://www.jstor.org/stable/2634943</w:t>
-      </w:r>
-      <w:r>
-        <w:rPr>
-          <w:rFonts w:ascii="Times New Roman" w:hAnsi="Times New Roman" w:cs="Times New Roman"/>
-          <w:sz w:val="24"/>
-          <w:szCs w:val="24"/>
-        </w:rPr>
-        <w:t xml:space="preserve"> </w:t>
-      </w:r>
-    </w:p>
-    <w:p>
-      <w:pPr>
-        <w:spacing w:after="0" w:line="480" w:lineRule="auto"/>
-        <w:ind w:left="720" w:hanging="720"/>
-        <w:rPr>
-          <w:rFonts w:ascii="Times New Roman" w:hAnsi="Times New Roman" w:cs="Times New Roman"/>
-          <w:sz w:val="24"/>
-          <w:szCs w:val="24"/>
-        </w:rPr>
-      </w:pPr>
-      <w:r>
-        <w:rPr>
-          <w:rFonts w:ascii="Times New Roman" w:hAnsi="Times New Roman" w:cs="Times New Roman"/>
-          <w:sz w:val="24"/>
-          <w:szCs w:val="24"/>
-        </w:rPr>
-        <w:t xml:space="preserve">Tversky, A., &amp; Kahneman, D. (1992). Advances in prospect theory: Cumulative representation of uncertainty. </w:t>
+        <w:t>Econometrica</w:t>
+      </w:r>
+      <w:r>
+        <w:rPr>
+          <w:rFonts w:ascii="Times New Roman" w:hAnsi="Times New Roman" w:cs="Times New Roman"/>
+          <w:sz w:val="24"/>
+          <w:szCs w:val="24"/>
+        </w:rPr>
+        <w:t xml:space="preserve">, </w:t>
       </w:r>
       <w:r>
         <w:rPr>
@@ -8021,15 +8913,35 @@
           <w:sz w:val="24"/>
           <w:szCs w:val="24"/>
         </w:rPr>
-        <w:t>Journal of Risk and uncertainty</w:t>
-      </w:r>
-      <w:r>
-        <w:rPr>
-          <w:rFonts w:ascii="Times New Roman" w:hAnsi="Times New Roman" w:cs="Times New Roman"/>
-          <w:sz w:val="24"/>
-          <w:szCs w:val="24"/>
-        </w:rPr>
-        <w:t xml:space="preserve">, </w:t>
+        <w:t>12</w:t>
+      </w:r>
+      <w:r>
+        <w:rPr>
+          <w:rFonts w:ascii="Times New Roman" w:hAnsi="Times New Roman" w:cs="Times New Roman"/>
+          <w:sz w:val="24"/>
+          <w:szCs w:val="24"/>
+        </w:rPr>
+        <w:t>.</w:t>
+      </w:r>
+    </w:p>
+    <w:p>
+      <w:pPr>
+        <w:spacing w:after="0" w:line="480" w:lineRule="auto"/>
+        <w:ind w:left="720" w:hanging="720"/>
+        <w:rPr>
+          <w:rFonts w:ascii="Times New Roman" w:hAnsi="Times New Roman" w:cs="Times New Roman"/>
+          <w:sz w:val="24"/>
+          <w:szCs w:val="24"/>
+        </w:rPr>
+      </w:pPr>
+      <w:r>
+        <w:rPr>
+          <w:rFonts w:ascii="Times New Roman" w:hAnsi="Times New Roman" w:cs="Times New Roman"/>
+          <w:sz w:val="24"/>
+          <w:szCs w:val="24"/>
+        </w:rPr>
+        <w:lastRenderedPageBreak/>
+        <w:t xml:space="preserve">Kahneman, D., &amp; Tversky, A. (2013). Prospect theory: An analysis of decision under risk. In </w:t>
       </w:r>
       <w:r>
         <w:rPr>
@@ -8039,15 +8951,15 @@
           <w:sz w:val="24"/>
           <w:szCs w:val="24"/>
         </w:rPr>
-        <w:t>5</w:t>
-      </w:r>
-      <w:r>
-        <w:rPr>
-          <w:rFonts w:ascii="Times New Roman" w:hAnsi="Times New Roman" w:cs="Times New Roman"/>
-          <w:sz w:val="24"/>
-          <w:szCs w:val="24"/>
-        </w:rPr>
-        <w:t>(4), 297-323.</w:t>
+        <w:t>Handbook of the fundamentals of financial decision making: Part I</w:t>
+      </w:r>
+      <w:r>
+        <w:rPr>
+          <w:rFonts w:ascii="Times New Roman" w:hAnsi="Times New Roman" w:cs="Times New Roman"/>
+          <w:sz w:val="24"/>
+          <w:szCs w:val="24"/>
+        </w:rPr>
+        <w:t xml:space="preserve"> (pp. 99-127).</w:t>
       </w:r>
     </w:p>
     <w:p>
@@ -8066,8 +8978,32 @@
           <w:sz w:val="24"/>
           <w:szCs w:val="24"/>
         </w:rPr>
-        <w:lastRenderedPageBreak/>
-        <w:t>United Nations. (2017). GDP and its breakdown at current prices in U.S. dollars [Data file]. Retrieved from https://unstats.un.org/unsd/snaama/dnllist.asp</w:t>
+        <w:t>Machiavelli, N. (1532</w:t>
+      </w:r>
+      <w:r>
+        <w:rPr>
+          <w:rFonts w:ascii="Times New Roman" w:hAnsi="Times New Roman" w:cs="Times New Roman"/>
+          <w:sz w:val="24"/>
+          <w:szCs w:val="24"/>
+        </w:rPr>
+        <w:t xml:space="preserve">). </w:t>
+      </w:r>
+      <w:r>
+        <w:rPr>
+          <w:rFonts w:ascii="Times New Roman" w:hAnsi="Times New Roman" w:cs="Times New Roman"/>
+          <w:i/>
+          <w:sz w:val="24"/>
+          <w:szCs w:val="24"/>
+        </w:rPr>
+        <w:t>The prince</w:t>
+      </w:r>
+      <w:r>
+        <w:rPr>
+          <w:rFonts w:ascii="Times New Roman" w:hAnsi="Times New Roman" w:cs="Times New Roman"/>
+          <w:sz w:val="24"/>
+          <w:szCs w:val="24"/>
+        </w:rPr>
+        <w:t xml:space="preserve"> (H. C. Mansfield, Jr., Trans. 1985). Chicago, IL: The University of Chicago Press. </w:t>
       </w:r>
     </w:p>
     <w:p>
@@ -8086,7 +9022,24 @@
           <w:sz w:val="24"/>
           <w:szCs w:val="24"/>
         </w:rPr>
-        <w:t>U.S. Department of the Treasury. (2018a). Monthly Statement of the Public Debt of the United States, October 31, 2018. Retrieved from https://www.treasurydirect.gov/govt/reports/pd/mspd/2018/2018_oct.htm</w:t>
+        <w:t xml:space="preserve">March, J. G. (1997). Understanding how decisions happen in organizations. In Zur Shapria (Ed.), </w:t>
+      </w:r>
+      <w:r>
+        <w:rPr>
+          <w:rFonts w:ascii="Times New Roman" w:hAnsi="Times New Roman" w:cs="Times New Roman"/>
+          <w:i/>
+          <w:sz w:val="24"/>
+          <w:szCs w:val="24"/>
+        </w:rPr>
+        <w:t>Organizational decision making</w:t>
+      </w:r>
+      <w:r>
+        <w:rPr>
+          <w:rFonts w:ascii="Times New Roman" w:hAnsi="Times New Roman" w:cs="Times New Roman"/>
+          <w:sz w:val="24"/>
+          <w:szCs w:val="24"/>
+        </w:rPr>
+        <w:t xml:space="preserve"> (9-32). New York, NY: Cambridge University Press.</w:t>
       </w:r>
     </w:p>
     <w:p>
@@ -8105,61 +9058,7 @@
           <w:sz w:val="24"/>
           <w:szCs w:val="24"/>
         </w:rPr>
-        <w:t>U.S. Department of the Treasury. (2018b). Monthly Treasury Statement: Receipts and Outlays of the United States Government, For Fiscal Year 2019 Through October 31, 2018, and Other Periods.  Retrieved from https://www.fiscal.treasury.gov/reports-statements/mts/previous.html</w:t>
-      </w:r>
-    </w:p>
-    <w:p>
-      <w:pPr>
-        <w:spacing w:after="0" w:line="480" w:lineRule="auto"/>
-        <w:ind w:left="720" w:hanging="720"/>
-        <w:rPr>
-          <w:rFonts w:ascii="Times New Roman" w:hAnsi="Times New Roman" w:cs="Times New Roman"/>
-          <w:sz w:val="24"/>
-          <w:szCs w:val="24"/>
-        </w:rPr>
-      </w:pPr>
-      <w:r>
-        <w:rPr>
-          <w:rFonts w:ascii="Times New Roman" w:hAnsi="Times New Roman" w:cs="Times New Roman"/>
-          <w:sz w:val="24"/>
-          <w:szCs w:val="24"/>
-        </w:rPr>
-        <w:t>U.S. Spending.</w:t>
-      </w:r>
-      <w:r>
-        <w:rPr>
-          <w:rFonts w:ascii="Times New Roman" w:hAnsi="Times New Roman" w:cs="Times New Roman"/>
-          <w:sz w:val="24"/>
-          <w:szCs w:val="24"/>
-        </w:rPr>
-        <w:t xml:space="preserve"> (n.d.) U.S. Government Spending</w:t>
-      </w:r>
-      <w:r>
-        <w:rPr>
-          <w:rFonts w:ascii="Times New Roman" w:hAnsi="Times New Roman" w:cs="Times New Roman"/>
-          <w:sz w:val="24"/>
-          <w:szCs w:val="24"/>
-        </w:rPr>
-        <w:t>. Retrieved from https://www.usgovernmentspending.com/year_spending_2018USbn_20bs2n_4041_605#usgs302</w:t>
-      </w:r>
-    </w:p>
-    <w:p>
-      <w:pPr>
-        <w:spacing w:after="0" w:line="480" w:lineRule="auto"/>
-        <w:ind w:left="720" w:hanging="720"/>
-        <w:rPr>
-          <w:rFonts w:ascii="Times New Roman" w:hAnsi="Times New Roman" w:cs="Times New Roman"/>
-          <w:sz w:val="24"/>
-          <w:szCs w:val="24"/>
-        </w:rPr>
-      </w:pPr>
-      <w:r>
-        <w:rPr>
-          <w:rFonts w:ascii="Times New Roman" w:hAnsi="Times New Roman" w:cs="Times New Roman"/>
-          <w:sz w:val="24"/>
-          <w:szCs w:val="24"/>
-        </w:rPr>
-        <w:t xml:space="preserve">Wang, J., Eltayyar, M. E. S. S., Wu, J., &amp; Xiang, L. (2016). The Grey Correlation Analysis between Technology Readiness Level and Performance in Civil Aircraft. </w:t>
+        <w:t xml:space="preserve">Munteanu, R. (2012). Stage of development and licensing university inventions. </w:t>
       </w:r>
       <w:r>
         <w:rPr>
@@ -8169,15 +9068,134 @@
           <w:sz w:val="24"/>
           <w:szCs w:val="24"/>
         </w:rPr>
-        <w:t>Journal of Grey System</w:t>
-      </w:r>
-      <w:r>
-        <w:rPr>
-          <w:rFonts w:ascii="Times New Roman" w:hAnsi="Times New Roman" w:cs="Times New Roman"/>
-          <w:sz w:val="24"/>
-          <w:szCs w:val="24"/>
-        </w:rPr>
-        <w:t xml:space="preserve">, </w:t>
+        <w:t>International Journal of Management and Enterprise Development</w:t>
+      </w:r>
+      <w:r>
+        <w:rPr>
+          <w:rFonts w:ascii="Times New Roman" w:hAnsi="Times New Roman" w:cs="Times New Roman"/>
+          <w:iCs/>
+          <w:sz w:val="24"/>
+          <w:szCs w:val="24"/>
+        </w:rPr>
+        <w:t xml:space="preserve"> </w:t>
+      </w:r>
+      <w:r>
+        <w:rPr>
+          <w:rFonts w:ascii="Times New Roman" w:hAnsi="Times New Roman" w:cs="Times New Roman"/>
+          <w:sz w:val="24"/>
+          <w:szCs w:val="24"/>
+        </w:rPr>
+        <w:t>(1). doi:10.1504/IJMED.2012.046796</w:t>
+      </w:r>
+    </w:p>
+    <w:p>
+      <w:pPr>
+        <w:spacing w:after="0" w:line="480" w:lineRule="auto"/>
+        <w:ind w:left="720" w:hanging="720"/>
+        <w:rPr>
+          <w:rFonts w:ascii="Times New Roman" w:hAnsi="Times New Roman" w:cs="Times New Roman"/>
+          <w:sz w:val="24"/>
+          <w:szCs w:val="24"/>
+        </w:rPr>
+      </w:pPr>
+      <w:r>
+        <w:rPr>
+          <w:rFonts w:ascii="Times New Roman" w:hAnsi="Times New Roman" w:cs="Times New Roman"/>
+          <w:sz w:val="24"/>
+          <w:szCs w:val="24"/>
+        </w:rPr>
+        <w:t xml:space="preserve">Office of Management and Budget [OMB]. (2002). </w:t>
+      </w:r>
+      <w:r>
+        <w:rPr>
+          <w:rFonts w:ascii="Times New Roman" w:hAnsi="Times New Roman" w:cs="Times New Roman"/>
+          <w:i/>
+          <w:sz w:val="24"/>
+          <w:szCs w:val="24"/>
+        </w:rPr>
+        <w:t>The President's Management Agenda</w:t>
+      </w:r>
+      <w:r>
+        <w:rPr>
+          <w:rFonts w:ascii="Times New Roman" w:hAnsi="Times New Roman" w:cs="Times New Roman"/>
+          <w:sz w:val="24"/>
+          <w:szCs w:val="24"/>
+        </w:rPr>
+        <w:t>. Retrieved from http://www.dtic.mil/dtic/tr/fulltext/u2/a394421.pdf</w:t>
+      </w:r>
+    </w:p>
+    <w:p>
+      <w:pPr>
+        <w:spacing w:after="0" w:line="480" w:lineRule="auto"/>
+        <w:ind w:left="720" w:hanging="720"/>
+        <w:rPr>
+          <w:rFonts w:ascii="Times New Roman" w:hAnsi="Times New Roman" w:cs="Times New Roman"/>
+          <w:sz w:val="24"/>
+          <w:szCs w:val="24"/>
+        </w:rPr>
+      </w:pPr>
+      <w:r>
+        <w:rPr>
+          <w:rFonts w:ascii="Times New Roman" w:hAnsi="Times New Roman" w:cs="Times New Roman"/>
+          <w:sz w:val="24"/>
+          <w:szCs w:val="24"/>
+        </w:rPr>
+        <w:t xml:space="preserve">Office of Management and Budget [OMB]. (2018). </w:t>
+      </w:r>
+      <w:r>
+        <w:rPr>
+          <w:rFonts w:ascii="Times New Roman" w:hAnsi="Times New Roman" w:cs="Times New Roman"/>
+          <w:i/>
+          <w:sz w:val="24"/>
+          <w:szCs w:val="24"/>
+        </w:rPr>
+        <w:t>The President's Management Agenda</w:t>
+      </w:r>
+      <w:r>
+        <w:rPr>
+          <w:rFonts w:ascii="Times New Roman" w:hAnsi="Times New Roman" w:cs="Times New Roman"/>
+          <w:sz w:val="24"/>
+          <w:szCs w:val="24"/>
+        </w:rPr>
+        <w:t>. Retrieved from https://www.whitehouse.gov/wp-content/uploads/2018/03/Presidents-Management-Agenda.pdf</w:t>
+      </w:r>
+    </w:p>
+    <w:p>
+      <w:pPr>
+        <w:spacing w:after="0" w:line="480" w:lineRule="auto"/>
+        <w:ind w:left="720" w:hanging="720"/>
+        <w:rPr>
+          <w:rFonts w:ascii="Times New Roman" w:hAnsi="Times New Roman" w:cs="Times New Roman"/>
+          <w:sz w:val="24"/>
+          <w:szCs w:val="24"/>
+        </w:rPr>
+      </w:pPr>
+      <w:r>
+        <w:rPr>
+          <w:rFonts w:ascii="Times New Roman" w:hAnsi="Times New Roman" w:cs="Times New Roman"/>
+          <w:sz w:val="24"/>
+          <w:szCs w:val="24"/>
+        </w:rPr>
+        <w:t>Solow, R. (1957). Technical Change and the Aggregate Production Function. The Review of Economics and Statistics, 39(3), 312-320. doi:10.2307/1926047</w:t>
+      </w:r>
+    </w:p>
+    <w:p>
+      <w:pPr>
+        <w:spacing w:after="0" w:line="480" w:lineRule="auto"/>
+        <w:ind w:left="720" w:hanging="720"/>
+        <w:rPr>
+          <w:rFonts w:ascii="Times New Roman" w:hAnsi="Times New Roman" w:cs="Times New Roman"/>
+          <w:sz w:val="24"/>
+          <w:szCs w:val="24"/>
+        </w:rPr>
+      </w:pPr>
+      <w:r>
+        <w:rPr>
+          <w:rFonts w:ascii="Times New Roman" w:hAnsi="Times New Roman" w:cs="Times New Roman"/>
+          <w:sz w:val="24"/>
+          <w:szCs w:val="24"/>
+        </w:rPr>
+        <w:t xml:space="preserve">Schatzberg, E. (2018). </w:t>
       </w:r>
       <w:r>
         <w:rPr>
@@ -8187,6 +9205,390 @@
           <w:sz w:val="24"/>
           <w:szCs w:val="24"/>
         </w:rPr>
+        <w:t>Technology: critical history of a concept</w:t>
+      </w:r>
+      <w:r>
+        <w:rPr>
+          <w:rFonts w:ascii="Times New Roman" w:hAnsi="Times New Roman" w:cs="Times New Roman"/>
+          <w:sz w:val="24"/>
+          <w:szCs w:val="24"/>
+        </w:rPr>
+        <w:t>.</w:t>
+      </w:r>
+      <w:r>
+        <w:rPr>
+          <w:rFonts w:ascii="Times New Roman" w:hAnsi="Times New Roman" w:cs="Times New Roman"/>
+          <w:sz w:val="24"/>
+          <w:szCs w:val="24"/>
+        </w:rPr>
+        <w:t xml:space="preserve"> </w:t>
+      </w:r>
+      <w:r>
+        <w:rPr>
+          <w:rFonts w:ascii="Times New Roman" w:hAnsi="Times New Roman" w:cs="Times New Roman"/>
+          <w:sz w:val="24"/>
+          <w:szCs w:val="24"/>
+        </w:rPr>
+        <w:t xml:space="preserve">Chicago, IL: </w:t>
+      </w:r>
+      <w:r>
+        <w:rPr>
+          <w:rFonts w:ascii="Times New Roman" w:hAnsi="Times New Roman" w:cs="Times New Roman"/>
+          <w:sz w:val="24"/>
+          <w:szCs w:val="24"/>
+        </w:rPr>
+        <w:t>University of Chicago Press.</w:t>
+      </w:r>
+    </w:p>
+    <w:p>
+      <w:pPr>
+        <w:spacing w:after="0" w:line="480" w:lineRule="auto"/>
+        <w:ind w:left="720" w:hanging="720"/>
+        <w:rPr>
+          <w:rFonts w:ascii="Times New Roman" w:hAnsi="Times New Roman" w:cs="Times New Roman"/>
+          <w:sz w:val="24"/>
+          <w:szCs w:val="24"/>
+        </w:rPr>
+      </w:pPr>
+      <w:r>
+        <w:rPr>
+          <w:rFonts w:ascii="Times New Roman" w:hAnsi="Times New Roman" w:cs="Times New Roman"/>
+          <w:sz w:val="24"/>
+          <w:szCs w:val="24"/>
+        </w:rPr>
+        <w:t>Schrier</w:t>
+      </w:r>
+      <w:r>
+        <w:rPr>
+          <w:rFonts w:ascii="Times New Roman" w:hAnsi="Times New Roman" w:cs="Times New Roman"/>
+          <w:sz w:val="24"/>
+          <w:szCs w:val="24"/>
+        </w:rPr>
+        <w:t>,</w:t>
+      </w:r>
+      <w:r>
+        <w:rPr>
+          <w:rFonts w:ascii="Times New Roman" w:hAnsi="Times New Roman" w:cs="Times New Roman"/>
+          <w:sz w:val="24"/>
+          <w:szCs w:val="24"/>
+        </w:rPr>
+        <w:t xml:space="preserve"> Elliot. (1964). Toward Technology Transfer: The Engineering Foundation Research Conference on “Technology and the Civilian Economy.” </w:t>
+      </w:r>
+      <w:r>
+        <w:rPr>
+          <w:rFonts w:ascii="Times New Roman" w:hAnsi="Times New Roman" w:cs="Times New Roman"/>
+          <w:i/>
+          <w:sz w:val="24"/>
+          <w:szCs w:val="24"/>
+        </w:rPr>
+        <w:t>Technology and Culture, 5(3)</w:t>
+      </w:r>
+      <w:r>
+        <w:rPr>
+          <w:rFonts w:ascii="Times New Roman" w:hAnsi="Times New Roman" w:cs="Times New Roman"/>
+          <w:sz w:val="24"/>
+          <w:szCs w:val="24"/>
+        </w:rPr>
+        <w:t>, 344. https://doi-org.ezp.slu.edu/10.2307/3101252</w:t>
+      </w:r>
+    </w:p>
+    <w:p>
+      <w:pPr>
+        <w:spacing w:after="0" w:line="480" w:lineRule="auto"/>
+        <w:ind w:left="720" w:hanging="720"/>
+        <w:rPr>
+          <w:rFonts w:ascii="Times New Roman" w:hAnsi="Times New Roman" w:cs="Times New Roman"/>
+          <w:sz w:val="24"/>
+          <w:szCs w:val="24"/>
+        </w:rPr>
+      </w:pPr>
+      <w:r>
+        <w:rPr>
+          <w:rFonts w:ascii="Times New Roman" w:hAnsi="Times New Roman" w:cs="Times New Roman"/>
+          <w:sz w:val="24"/>
+          <w:szCs w:val="24"/>
+        </w:rPr>
+        <w:t>Simon, H. A. (1991</w:t>
+      </w:r>
+      <w:r>
+        <w:rPr>
+          <w:rFonts w:ascii="Times New Roman" w:hAnsi="Times New Roman" w:cs="Times New Roman"/>
+          <w:sz w:val="24"/>
+          <w:szCs w:val="24"/>
+        </w:rPr>
+        <w:t xml:space="preserve">). Bounded rationality and organizational learning. </w:t>
+      </w:r>
+      <w:r>
+        <w:rPr>
+          <w:rFonts w:ascii="Times New Roman" w:hAnsi="Times New Roman" w:cs="Times New Roman"/>
+          <w:i/>
+          <w:sz w:val="24"/>
+          <w:szCs w:val="24"/>
+        </w:rPr>
+        <w:t>Organization Science, 2(1)</w:t>
+      </w:r>
+      <w:r>
+        <w:rPr>
+          <w:rFonts w:ascii="Times New Roman" w:hAnsi="Times New Roman" w:cs="Times New Roman"/>
+          <w:sz w:val="24"/>
+          <w:szCs w:val="24"/>
+        </w:rPr>
+        <w:t xml:space="preserve">, 125-134. Retrieved from </w:t>
+      </w:r>
+      <w:r>
+        <w:rPr>
+          <w:rFonts w:ascii="Times New Roman" w:hAnsi="Times New Roman" w:cs="Times New Roman"/>
+          <w:sz w:val="24"/>
+          <w:szCs w:val="24"/>
+        </w:rPr>
+        <w:t>https://www.jstor.org/stable/2634943</w:t>
+      </w:r>
+      <w:r>
+        <w:rPr>
+          <w:rFonts w:ascii="Times New Roman" w:hAnsi="Times New Roman" w:cs="Times New Roman"/>
+          <w:sz w:val="24"/>
+          <w:szCs w:val="24"/>
+        </w:rPr>
+        <w:t xml:space="preserve"> </w:t>
+      </w:r>
+    </w:p>
+    <w:p>
+      <w:pPr>
+        <w:spacing w:after="0" w:line="480" w:lineRule="auto"/>
+        <w:ind w:left="720" w:hanging="720"/>
+        <w:rPr>
+          <w:rFonts w:ascii="Times New Roman" w:hAnsi="Times New Roman" w:cs="Times New Roman"/>
+          <w:sz w:val="24"/>
+          <w:szCs w:val="24"/>
+        </w:rPr>
+      </w:pPr>
+      <w:r>
+        <w:rPr>
+          <w:rFonts w:ascii="Times New Roman" w:hAnsi="Times New Roman" w:cs="Times New Roman"/>
+          <w:sz w:val="24"/>
+          <w:szCs w:val="24"/>
+        </w:rPr>
+        <w:lastRenderedPageBreak/>
+        <w:t xml:space="preserve">Stiglitz, J., &amp; Rosendard, J. (2015). </w:t>
+      </w:r>
+      <w:r>
+        <w:rPr>
+          <w:rFonts w:ascii="Times New Roman" w:hAnsi="Times New Roman" w:cs="Times New Roman"/>
+          <w:i/>
+          <w:sz w:val="24"/>
+          <w:szCs w:val="24"/>
+        </w:rPr>
+        <w:t>Economics of the public sector</w:t>
+      </w:r>
+      <w:r>
+        <w:rPr>
+          <w:rFonts w:ascii="Times New Roman" w:hAnsi="Times New Roman" w:cs="Times New Roman"/>
+          <w:sz w:val="24"/>
+          <w:szCs w:val="24"/>
+        </w:rPr>
+        <w:t xml:space="preserve"> (4th ed.). New York, NY: </w:t>
+      </w:r>
+      <w:r>
+        <w:rPr>
+          <w:rFonts w:ascii="Times New Roman" w:hAnsi="Times New Roman" w:cs="Times New Roman"/>
+          <w:sz w:val="24"/>
+          <w:szCs w:val="24"/>
+        </w:rPr>
+        <w:br/>
+        <w:t>W. W. Norton &amp; Company.</w:t>
+      </w:r>
+    </w:p>
+    <w:p>
+      <w:pPr>
+        <w:spacing w:after="0" w:line="480" w:lineRule="auto"/>
+        <w:ind w:left="720" w:hanging="720"/>
+        <w:rPr>
+          <w:rFonts w:ascii="Times New Roman" w:hAnsi="Times New Roman" w:cs="Times New Roman"/>
+          <w:sz w:val="24"/>
+          <w:szCs w:val="24"/>
+        </w:rPr>
+      </w:pPr>
+      <w:r>
+        <w:rPr>
+          <w:rFonts w:ascii="Times New Roman" w:hAnsi="Times New Roman" w:cs="Times New Roman"/>
+          <w:sz w:val="24"/>
+          <w:szCs w:val="24"/>
+        </w:rPr>
+        <w:t xml:space="preserve">Tversky, A., &amp; Kahneman, D. (1992). Advances in prospect theory: Cumulative representation of uncertainty. </w:t>
+      </w:r>
+      <w:r>
+        <w:rPr>
+          <w:rFonts w:ascii="Times New Roman" w:hAnsi="Times New Roman" w:cs="Times New Roman"/>
+          <w:i/>
+          <w:iCs/>
+          <w:sz w:val="24"/>
+          <w:szCs w:val="24"/>
+        </w:rPr>
+        <w:t>Journal of Risk and uncertainty</w:t>
+      </w:r>
+      <w:r>
+        <w:rPr>
+          <w:rFonts w:ascii="Times New Roman" w:hAnsi="Times New Roman" w:cs="Times New Roman"/>
+          <w:sz w:val="24"/>
+          <w:szCs w:val="24"/>
+        </w:rPr>
+        <w:t xml:space="preserve">, </w:t>
+      </w:r>
+      <w:r>
+        <w:rPr>
+          <w:rFonts w:ascii="Times New Roman" w:hAnsi="Times New Roman" w:cs="Times New Roman"/>
+          <w:i/>
+          <w:iCs/>
+          <w:sz w:val="24"/>
+          <w:szCs w:val="24"/>
+        </w:rPr>
+        <w:t>5</w:t>
+      </w:r>
+      <w:r>
+        <w:rPr>
+          <w:rFonts w:ascii="Times New Roman" w:hAnsi="Times New Roman" w:cs="Times New Roman"/>
+          <w:sz w:val="24"/>
+          <w:szCs w:val="24"/>
+        </w:rPr>
+        <w:t>(4), 297-323.</w:t>
+      </w:r>
+    </w:p>
+    <w:p>
+      <w:pPr>
+        <w:spacing w:after="0" w:line="480" w:lineRule="auto"/>
+        <w:ind w:left="720" w:hanging="720"/>
+        <w:rPr>
+          <w:rFonts w:ascii="Times New Roman" w:hAnsi="Times New Roman" w:cs="Times New Roman"/>
+          <w:sz w:val="24"/>
+          <w:szCs w:val="24"/>
+        </w:rPr>
+      </w:pPr>
+      <w:r>
+        <w:rPr>
+          <w:rFonts w:ascii="Times New Roman" w:hAnsi="Times New Roman" w:cs="Times New Roman"/>
+          <w:sz w:val="24"/>
+          <w:szCs w:val="24"/>
+        </w:rPr>
+        <w:t>United Nations. (2017). GDP and its breakdown at current prices in U.S. dollars [Data file]. Retrieved from https://unstats.un.org/unsd/snaama/dnllist.asp</w:t>
+      </w:r>
+    </w:p>
+    <w:p>
+      <w:pPr>
+        <w:spacing w:after="0" w:line="480" w:lineRule="auto"/>
+        <w:ind w:left="720" w:hanging="720"/>
+        <w:rPr>
+          <w:rFonts w:ascii="Times New Roman" w:hAnsi="Times New Roman" w:cs="Times New Roman"/>
+          <w:sz w:val="24"/>
+          <w:szCs w:val="24"/>
+        </w:rPr>
+      </w:pPr>
+      <w:r>
+        <w:rPr>
+          <w:rFonts w:ascii="Times New Roman" w:hAnsi="Times New Roman" w:cs="Times New Roman"/>
+          <w:sz w:val="24"/>
+          <w:szCs w:val="24"/>
+        </w:rPr>
+        <w:t>U.S. Department of the Treasury. (2018a). Monthly Statement of the Public Debt of the United States, October 31, 2018. Retrieved from https://www.treasurydirect.gov/govt/reports/pd/mspd/2018/2018_oct.htm</w:t>
+      </w:r>
+    </w:p>
+    <w:p>
+      <w:pPr>
+        <w:spacing w:after="0" w:line="480" w:lineRule="auto"/>
+        <w:ind w:left="720" w:hanging="720"/>
+        <w:rPr>
+          <w:rFonts w:ascii="Times New Roman" w:hAnsi="Times New Roman" w:cs="Times New Roman"/>
+          <w:sz w:val="24"/>
+          <w:szCs w:val="24"/>
+        </w:rPr>
+      </w:pPr>
+      <w:r>
+        <w:rPr>
+          <w:rFonts w:ascii="Times New Roman" w:hAnsi="Times New Roman" w:cs="Times New Roman"/>
+          <w:sz w:val="24"/>
+          <w:szCs w:val="24"/>
+        </w:rPr>
+        <w:t>U.S. Department of the Treasury. (2018b). Monthly Treasury Statement: Receipts and Outlays of the United States Government, For Fiscal Year 2019 Through October 31, 2018, and Other Periods.  Retrieved from https://www.fiscal.treasury.gov/reports-statements/mts/previous.html</w:t>
+      </w:r>
+    </w:p>
+    <w:p>
+      <w:pPr>
+        <w:spacing w:after="0" w:line="480" w:lineRule="auto"/>
+        <w:ind w:left="720" w:hanging="720"/>
+        <w:rPr>
+          <w:rFonts w:ascii="Times New Roman" w:hAnsi="Times New Roman" w:cs="Times New Roman"/>
+          <w:sz w:val="24"/>
+          <w:szCs w:val="24"/>
+        </w:rPr>
+      </w:pPr>
+      <w:r>
+        <w:rPr>
+          <w:rFonts w:ascii="Times New Roman" w:hAnsi="Times New Roman" w:cs="Times New Roman"/>
+          <w:sz w:val="24"/>
+          <w:szCs w:val="24"/>
+        </w:rPr>
+        <w:t>U.S. Spending.</w:t>
+      </w:r>
+      <w:r>
+        <w:rPr>
+          <w:rFonts w:ascii="Times New Roman" w:hAnsi="Times New Roman" w:cs="Times New Roman"/>
+          <w:sz w:val="24"/>
+          <w:szCs w:val="24"/>
+        </w:rPr>
+        <w:t xml:space="preserve"> (n.d.) U.S. Government Spending</w:t>
+      </w:r>
+      <w:r>
+        <w:rPr>
+          <w:rFonts w:ascii="Times New Roman" w:hAnsi="Times New Roman" w:cs="Times New Roman"/>
+          <w:sz w:val="24"/>
+          <w:szCs w:val="24"/>
+        </w:rPr>
+        <w:t>. Retrieved from https://www.usgovernmentspending.com/year_spending_2018USbn_20bs2n_4041_605#usgs302</w:t>
+      </w:r>
+    </w:p>
+    <w:p>
+      <w:pPr>
+        <w:spacing w:after="0" w:line="480" w:lineRule="auto"/>
+        <w:ind w:left="720" w:hanging="720"/>
+        <w:rPr>
+          <w:rFonts w:ascii="Times New Roman" w:hAnsi="Times New Roman" w:cs="Times New Roman"/>
+          <w:sz w:val="24"/>
+          <w:szCs w:val="24"/>
+        </w:rPr>
+      </w:pPr>
+      <w:r>
+        <w:rPr>
+          <w:rFonts w:ascii="Times New Roman" w:hAnsi="Times New Roman" w:cs="Times New Roman"/>
+          <w:sz w:val="24"/>
+          <w:szCs w:val="24"/>
+        </w:rPr>
+        <w:t xml:space="preserve">Wang, J., Eltayyar, M. E. S. S., Wu, J., &amp; Xiang, L. (2016). The Grey Correlation Analysis between Technology Readiness Level and Performance in Civil Aircraft. </w:t>
+      </w:r>
+      <w:r>
+        <w:rPr>
+          <w:rFonts w:ascii="Times New Roman" w:hAnsi="Times New Roman" w:cs="Times New Roman"/>
+          <w:i/>
+          <w:iCs/>
+          <w:sz w:val="24"/>
+          <w:szCs w:val="24"/>
+        </w:rPr>
+        <w:t>Journal of Grey System</w:t>
+      </w:r>
+      <w:r>
+        <w:rPr>
+          <w:rFonts w:ascii="Times New Roman" w:hAnsi="Times New Roman" w:cs="Times New Roman"/>
+          <w:sz w:val="24"/>
+          <w:szCs w:val="24"/>
+        </w:rPr>
+        <w:t xml:space="preserve">, </w:t>
+      </w:r>
+      <w:r>
+        <w:rPr>
+          <w:rFonts w:ascii="Times New Roman" w:hAnsi="Times New Roman" w:cs="Times New Roman"/>
+          <w:i/>
+          <w:iCs/>
+          <w:sz w:val="24"/>
+          <w:szCs w:val="24"/>
+        </w:rPr>
         <w:t>28</w:t>
       </w:r>
       <w:r>
@@ -8214,6 +9616,7 @@
           <w:sz w:val="24"/>
           <w:szCs w:val="24"/>
         </w:rPr>
+        <w:lastRenderedPageBreak/>
         <w:t xml:space="preserve">Wilson, J. Q. (2006). Policy Analysis as Policy Advice. In </w:t>
       </w:r>
       <w:r>
@@ -8667,7 +10070,7 @@
         <w:noProof/>
         <w:sz w:val="24"/>
       </w:rPr>
-      <w:t>2</w:t>
+      <w:t>11</w:t>
     </w:r>
     <w:r>
       <w:rPr>
@@ -9292,6 +10695,7 @@
   <w:style w:type="character" w:default="1" w:styleId="DefaultParagraphFont">
     <w:name w:val="Default Paragraph Font"/>
     <w:uiPriority w:val="1"/>
+    <w:semiHidden/>
     <w:unhideWhenUsed/>
   </w:style>
   <w:style w:type="table" w:default="1" w:styleId="TableNormal">
@@ -9668,7 +11072,7 @@
 </file>
 
 <file path=customXml/itemProps1.xml><?xml version="1.0" encoding="utf-8"?>
-<ds:datastoreItem xmlns:ds="http://schemas.openxmlformats.org/officeDocument/2006/customXml" ds:itemID="{CB97E338-5D63-4631-95CD-B0FA07A67BB6}">
+<ds:datastoreItem xmlns:ds="http://schemas.openxmlformats.org/officeDocument/2006/customXml" ds:itemID="{0245E74F-95BB-456A-AEFB-C58B285ACD77}">
   <ds:schemaRefs>
     <ds:schemaRef ds:uri="http://schemas.openxmlformats.org/officeDocument/2006/bibliography"/>
   </ds:schemaRefs>

</xml_diff>